<commit_message>
Inventory and Asset Management v 0.7(Document)-Proposal
</commit_message>
<xml_diff>
--- a/Inventory and Asset Management 2.0 (Documents)/Project Proposal/Inventory-and-Asset-Management_v0.7.docx
+++ b/Inventory and Asset Management 2.0 (Documents)/Project Proposal/Inventory-and-Asset-Management_v0.7.docx
@@ -2999,6 +2999,7 @@
           <w:szCs w:val="24"/>
         </w:rPr>
       </w:pPr>
+      <w:bookmarkStart w:id="0" w:name="OLE_LINK1"/>
       <w:r>
         <w:rPr>
           <w:rFonts w:ascii="Times New Roman" w:hAnsi="Times New Roman"/>
@@ -3066,7 +3067,7 @@
           <w:sz w:val="24"/>
           <w:szCs w:val="24"/>
         </w:rPr>
-        <w:t xml:space="preserve"> are staffs for manage and get report rep</w:t>
+        <w:t xml:space="preserve"> are staffs for manage and get </w:t>
       </w:r>
       <w:r>
         <w:rPr>
@@ -3075,7 +3076,7 @@
           <w:sz w:val="24"/>
           <w:szCs w:val="24"/>
         </w:rPr>
-        <w:t>air</w:t>
+        <w:t>informed</w:t>
       </w:r>
       <w:r>
         <w:rPr>
@@ -3084,31 +3085,7 @@
           <w:sz w:val="24"/>
           <w:szCs w:val="24"/>
         </w:rPr>
-        <w:t xml:space="preserve"> information of durable articles which the durable article will be divided into 2 types consist of IT equipment and other tools that is not about IT. Our project will target on the IT equipment management only.</w:t>
-      </w:r>
-      <w:r>
-        <w:rPr>
-          <w:rFonts w:ascii="Times New Roman" w:hAnsi="Times New Roman"/>
-          <w:sz w:val="24"/>
-          <w:szCs w:val="24"/>
-        </w:rPr>
-        <w:t xml:space="preserve"> IT staffs</w:t>
-      </w:r>
-      <w:r>
-        <w:rPr>
-          <w:rFonts w:ascii="Times New Roman" w:hAnsi="Times New Roman"/>
-          <w:sz w:val="24"/>
-          <w:szCs w:val="24"/>
-        </w:rPr>
-        <w:t xml:space="preserve"> of CAMT will</w:t>
-      </w:r>
-      <w:r>
-        <w:rPr>
-          <w:rFonts w:ascii="Times New Roman" w:hAnsi="Times New Roman"/>
-          <w:sz w:val="24"/>
-          <w:szCs w:val="24"/>
-        </w:rPr>
-        <w:t xml:space="preserve"> record about </w:t>
+        <w:t xml:space="preserve"> rep</w:t>
       </w:r>
       <w:r>
         <w:rPr>
@@ -3117,23 +3094,7 @@
           <w:sz w:val="24"/>
           <w:szCs w:val="24"/>
         </w:rPr>
-        <w:t>IT equipment</w:t>
-      </w:r>
-      <w:r>
-        <w:rPr>
-          <w:rFonts w:ascii="Times New Roman" w:hAnsi="Times New Roman"/>
-          <w:sz w:val="24"/>
-          <w:szCs w:val="24"/>
-        </w:rPr>
-        <w:t>, plan the purchasing, and</w:t>
-      </w:r>
-      <w:r>
-        <w:rPr>
-          <w:rFonts w:ascii="Times New Roman" w:hAnsi="Times New Roman"/>
-          <w:sz w:val="24"/>
-          <w:szCs w:val="24"/>
-        </w:rPr>
-        <w:t xml:space="preserve"> repair </w:t>
+        <w:t>air</w:t>
       </w:r>
       <w:r>
         <w:rPr>
@@ -3142,15 +3103,7 @@
           <w:sz w:val="24"/>
           <w:szCs w:val="24"/>
         </w:rPr>
-        <w:t>IT equipment</w:t>
-      </w:r>
-      <w:r>
-        <w:rPr>
-          <w:rFonts w:ascii="Times New Roman" w:hAnsi="Times New Roman"/>
-          <w:sz w:val="24"/>
-          <w:szCs w:val="24"/>
-        </w:rPr>
-        <w:t xml:space="preserve">. The report of the broken </w:t>
+        <w:t xml:space="preserve"> information of durable articles which the durable article will be divided into 2 types consist of IT equipment and other tools that is not about IT. </w:t>
       </w:r>
       <w:r>
         <w:rPr>
@@ -3159,31 +3112,7 @@
           <w:sz w:val="24"/>
           <w:szCs w:val="24"/>
         </w:rPr>
-        <w:t>IT equipment</w:t>
-      </w:r>
-      <w:r>
-        <w:rPr>
-          <w:rFonts w:ascii="Times New Roman" w:hAnsi="Times New Roman"/>
-          <w:sz w:val="24"/>
-          <w:szCs w:val="24"/>
-        </w:rPr>
-        <w:t xml:space="preserve"> is done by the user. The user will fill in the report form and submit to the IT department. There are several weaknesses in this process, such as the loss of </w:t>
-      </w:r>
-      <w:r>
-        <w:rPr>
-          <w:rFonts w:ascii="Times New Roman" w:hAnsi="Times New Roman"/>
-          <w:sz w:val="24"/>
-          <w:szCs w:val="24"/>
-        </w:rPr>
-        <w:t xml:space="preserve">the </w:t>
-      </w:r>
-      <w:r>
-        <w:rPr>
-          <w:rFonts w:ascii="Times New Roman" w:hAnsi="Times New Roman"/>
-          <w:sz w:val="24"/>
-          <w:szCs w:val="24"/>
-        </w:rPr>
-        <w:t xml:space="preserve">document. As a consequence, the broken </w:t>
+        <w:t>Which we</w:t>
       </w:r>
       <w:r>
         <w:rPr>
@@ -3192,17 +3121,436 @@
           <w:sz w:val="24"/>
           <w:szCs w:val="24"/>
         </w:rPr>
+        <w:t xml:space="preserve"> will target on the IT equipment management only.</w:t>
+      </w:r>
+      <w:r>
+        <w:rPr>
+          <w:rFonts w:ascii="Times New Roman" w:hAnsi="Times New Roman"/>
+          <w:sz w:val="24"/>
+          <w:szCs w:val="24"/>
+        </w:rPr>
+        <w:t xml:space="preserve"> IT staffs</w:t>
+      </w:r>
+      <w:r>
+        <w:rPr>
+          <w:rFonts w:ascii="Times New Roman" w:hAnsi="Times New Roman"/>
+          <w:sz w:val="24"/>
+          <w:szCs w:val="24"/>
+        </w:rPr>
+        <w:t xml:space="preserve"> of CAMT will</w:t>
+      </w:r>
+      <w:r>
+        <w:rPr>
+          <w:rFonts w:ascii="Times New Roman" w:hAnsi="Times New Roman"/>
+          <w:sz w:val="24"/>
+          <w:szCs w:val="24"/>
+        </w:rPr>
+        <w:t xml:space="preserve"> record </w:t>
+      </w:r>
+      <w:r>
+        <w:rPr>
+          <w:rFonts w:ascii="Times New Roman" w:eastAsia="Times New Roman" w:hAnsi="Times New Roman" w:cs="Times New Roman"/>
+          <w:color w:val="FF0000"/>
+          <w:sz w:val="24"/>
+          <w:szCs w:val="24"/>
+        </w:rPr>
         <w:t>IT equipment</w:t>
       </w:r>
       <w:r>
         <w:rPr>
+          <w:rFonts w:ascii="Times New Roman" w:eastAsia="Times New Roman" w:hAnsi="Times New Roman" w:cs="Times New Roman"/>
+          <w:color w:val="FF0000"/>
+          <w:sz w:val="24"/>
+          <w:szCs w:val="24"/>
+        </w:rPr>
+        <w:t xml:space="preserve"> information</w:t>
+      </w:r>
+      <w:r>
+        <w:rPr>
           <w:rFonts w:ascii="Times New Roman" w:hAnsi="Times New Roman"/>
           <w:sz w:val="24"/>
           <w:szCs w:val="24"/>
         </w:rPr>
-        <w:t xml:space="preserve"> might not get fixed.</w:t>
-      </w:r>
-    </w:p>
+        <w:t>, plan</w:t>
+      </w:r>
+      <w:r>
+        <w:rPr>
+          <w:rFonts w:ascii="Times New Roman" w:hAnsi="Times New Roman"/>
+          <w:sz w:val="24"/>
+          <w:szCs w:val="24"/>
+        </w:rPr>
+        <w:t>ning</w:t>
+      </w:r>
+      <w:r>
+        <w:rPr>
+          <w:rFonts w:ascii="Times New Roman" w:hAnsi="Times New Roman"/>
+          <w:sz w:val="24"/>
+          <w:szCs w:val="24"/>
+        </w:rPr>
+        <w:t xml:space="preserve"> the purchasing, and</w:t>
+      </w:r>
+      <w:r>
+        <w:rPr>
+          <w:rFonts w:ascii="Times New Roman" w:hAnsi="Times New Roman"/>
+          <w:sz w:val="24"/>
+          <w:szCs w:val="24"/>
+        </w:rPr>
+        <w:t xml:space="preserve"> repair </w:t>
+      </w:r>
+      <w:r>
+        <w:rPr>
+          <w:rFonts w:ascii="Times New Roman" w:eastAsia="Times New Roman" w:hAnsi="Times New Roman" w:cs="Times New Roman"/>
+          <w:color w:val="FF0000"/>
+          <w:sz w:val="24"/>
+          <w:szCs w:val="24"/>
+        </w:rPr>
+        <w:t>IT equipment</w:t>
+      </w:r>
+      <w:r>
+        <w:rPr>
+          <w:rFonts w:ascii="Times New Roman" w:eastAsia="Times New Roman" w:hAnsi="Times New Roman" w:cs="Times New Roman"/>
+          <w:color w:val="FF0000"/>
+          <w:sz w:val="24"/>
+          <w:szCs w:val="24"/>
+        </w:rPr>
+        <w:t xml:space="preserve"> information in</w:t>
+      </w:r>
+      <w:r>
+        <w:rPr>
+          <w:rFonts w:ascii="Times New Roman" w:hAnsi="Times New Roman"/>
+          <w:sz w:val="24"/>
+          <w:szCs w:val="24"/>
+        </w:rPr>
+        <w:t xml:space="preserve"> </w:t>
+      </w:r>
+      <w:r>
+        <w:rPr>
+          <w:rFonts w:ascii="Times New Roman" w:hAnsi="Times New Roman"/>
+          <w:color w:val="FF0000"/>
+          <w:sz w:val="24"/>
+          <w:szCs w:val="24"/>
+        </w:rPr>
+        <w:t>Microsoft Excel</w:t>
+      </w:r>
+      <w:r>
+        <w:rPr>
+          <w:rFonts w:ascii="Times New Roman" w:hAnsi="Times New Roman"/>
+          <w:sz w:val="24"/>
+          <w:szCs w:val="24"/>
+        </w:rPr>
+        <w:t xml:space="preserve">. The </w:t>
+      </w:r>
+      <w:r>
+        <w:rPr>
+          <w:rFonts w:ascii="Times New Roman" w:hAnsi="Times New Roman"/>
+          <w:sz w:val="24"/>
+          <w:szCs w:val="24"/>
+        </w:rPr>
+        <w:t>informing</w:t>
+      </w:r>
+      <w:r>
+        <w:rPr>
+          <w:rFonts w:ascii="Times New Roman" w:hAnsi="Times New Roman"/>
+          <w:sz w:val="24"/>
+          <w:szCs w:val="24"/>
+        </w:rPr>
+        <w:t xml:space="preserve"> of the broken </w:t>
+      </w:r>
+      <w:r>
+        <w:rPr>
+          <w:rFonts w:ascii="Times New Roman" w:eastAsia="Times New Roman" w:hAnsi="Times New Roman" w:cs="Times New Roman"/>
+          <w:color w:val="FF0000"/>
+          <w:sz w:val="24"/>
+          <w:szCs w:val="24"/>
+        </w:rPr>
+        <w:t>IT equipment</w:t>
+      </w:r>
+      <w:r>
+        <w:rPr>
+          <w:rFonts w:ascii="Times New Roman" w:hAnsi="Times New Roman"/>
+          <w:sz w:val="24"/>
+          <w:szCs w:val="24"/>
+        </w:rPr>
+        <w:t xml:space="preserve"> is done </w:t>
+      </w:r>
+      <w:r>
+        <w:rPr>
+          <w:rFonts w:ascii="Times New Roman" w:hAnsi="Times New Roman"/>
+          <w:sz w:val="24"/>
+          <w:szCs w:val="24"/>
+        </w:rPr>
+        <w:t xml:space="preserve">by </w:t>
+      </w:r>
+      <w:r>
+        <w:rPr>
+          <w:rFonts w:ascii="Times New Roman" w:hAnsi="Times New Roman"/>
+          <w:sz w:val="24"/>
+          <w:szCs w:val="24"/>
+        </w:rPr>
+        <w:t xml:space="preserve">CAMT’s </w:t>
+      </w:r>
+      <w:r>
+        <w:rPr>
+          <w:rFonts w:ascii="Times New Roman" w:hAnsi="Times New Roman"/>
+          <w:sz w:val="24"/>
+          <w:szCs w:val="24"/>
+        </w:rPr>
+        <w:t>staff</w:t>
+      </w:r>
+      <w:r>
+        <w:rPr>
+          <w:rFonts w:ascii="Times New Roman" w:hAnsi="Times New Roman"/>
+          <w:sz w:val="24"/>
+          <w:szCs w:val="24"/>
+        </w:rPr>
+        <w:t>s or lecturers</w:t>
+      </w:r>
+      <w:r>
+        <w:rPr>
+          <w:rFonts w:ascii="Times New Roman" w:hAnsi="Times New Roman"/>
+          <w:sz w:val="24"/>
+          <w:szCs w:val="24"/>
+        </w:rPr>
+        <w:t xml:space="preserve">. </w:t>
+      </w:r>
+      <w:r>
+        <w:rPr>
+          <w:rFonts w:ascii="Times New Roman" w:hAnsi="Times New Roman"/>
+          <w:sz w:val="24"/>
+          <w:szCs w:val="24"/>
+        </w:rPr>
+        <w:t>They</w:t>
+      </w:r>
+      <w:r>
+        <w:rPr>
+          <w:rFonts w:ascii="Times New Roman" w:hAnsi="Times New Roman"/>
+          <w:sz w:val="24"/>
+          <w:szCs w:val="24"/>
+        </w:rPr>
+        <w:t xml:space="preserve"> will fill </w:t>
+      </w:r>
+      <w:r>
+        <w:rPr>
+          <w:rFonts w:ascii="Times New Roman" w:hAnsi="Times New Roman"/>
+          <w:sz w:val="24"/>
+          <w:szCs w:val="24"/>
+        </w:rPr>
+        <w:t xml:space="preserve">broken </w:t>
+      </w:r>
+      <w:r>
+        <w:rPr>
+          <w:rFonts w:ascii="Times New Roman" w:hAnsi="Times New Roman"/>
+          <w:color w:val="FF0000"/>
+          <w:sz w:val="24"/>
+          <w:szCs w:val="24"/>
+        </w:rPr>
+        <w:t xml:space="preserve">IT equipment </w:t>
+      </w:r>
+      <w:r>
+        <w:rPr>
+          <w:rFonts w:ascii="Times New Roman" w:hAnsi="Times New Roman"/>
+          <w:sz w:val="24"/>
+          <w:szCs w:val="24"/>
+        </w:rPr>
+        <w:t xml:space="preserve">information </w:t>
+      </w:r>
+      <w:r>
+        <w:rPr>
+          <w:rFonts w:ascii="Times New Roman" w:hAnsi="Times New Roman"/>
+          <w:sz w:val="24"/>
+          <w:szCs w:val="24"/>
+        </w:rPr>
+        <w:t xml:space="preserve">in </w:t>
+      </w:r>
+      <w:r>
+        <w:rPr>
+          <w:rFonts w:ascii="Times New Roman" w:hAnsi="Times New Roman"/>
+          <w:sz w:val="24"/>
+          <w:szCs w:val="24"/>
+        </w:rPr>
+        <w:t>informed document</w:t>
+      </w:r>
+      <w:r>
+        <w:rPr>
+          <w:rFonts w:ascii="Times New Roman" w:hAnsi="Times New Roman"/>
+          <w:sz w:val="24"/>
+          <w:szCs w:val="24"/>
+        </w:rPr>
+        <w:t xml:space="preserve"> and submit to the IT department. </w:t>
+      </w:r>
+      <w:r>
+        <w:rPr>
+          <w:rFonts w:ascii="Times New Roman" w:hAnsi="Times New Roman"/>
+          <w:color w:val="FF0000"/>
+          <w:sz w:val="24"/>
+          <w:szCs w:val="24"/>
+        </w:rPr>
+        <w:t>As a consequence</w:t>
+      </w:r>
+      <w:r>
+        <w:rPr>
+          <w:rFonts w:ascii="Times New Roman" w:hAnsi="Times New Roman"/>
+          <w:color w:val="FF0000"/>
+          <w:sz w:val="24"/>
+          <w:szCs w:val="24"/>
+        </w:rPr>
+        <w:t xml:space="preserve">, IT staff spend a lot of time to </w:t>
+      </w:r>
+      <w:r>
+        <w:rPr>
+          <w:rFonts w:ascii="Times New Roman" w:hAnsi="Times New Roman"/>
+          <w:color w:val="FF0000"/>
+          <w:sz w:val="24"/>
+          <w:szCs w:val="24"/>
+        </w:rPr>
+        <w:t>manage</w:t>
+      </w:r>
+      <w:r>
+        <w:rPr>
+          <w:rFonts w:ascii="Times New Roman" w:hAnsi="Times New Roman"/>
+          <w:color w:val="FF0000"/>
+          <w:sz w:val="24"/>
+          <w:szCs w:val="24"/>
+        </w:rPr>
+        <w:t xml:space="preserve"> IT equipment information</w:t>
+      </w:r>
+      <w:r>
+        <w:rPr>
+          <w:rFonts w:ascii="Times New Roman" w:hAnsi="Times New Roman"/>
+          <w:color w:val="FF0000"/>
+          <w:sz w:val="24"/>
+          <w:szCs w:val="24"/>
+        </w:rPr>
+        <w:t xml:space="preserve">, </w:t>
+      </w:r>
+      <w:r>
+        <w:rPr>
+          <w:rFonts w:ascii="Times New Roman" w:hAnsi="Times New Roman"/>
+          <w:color w:val="FF0000"/>
+          <w:sz w:val="24"/>
+          <w:szCs w:val="24"/>
+        </w:rPr>
+        <w:t>use the hard for</w:t>
+      </w:r>
+      <w:r>
+        <w:rPr>
+          <w:rFonts w:ascii="Times New Roman" w:hAnsi="Times New Roman"/>
+          <w:color w:val="FF0000"/>
+          <w:sz w:val="24"/>
+          <w:szCs w:val="24"/>
+        </w:rPr>
+        <w:t>mula in Microsoft Excel,</w:t>
+      </w:r>
+      <w:r>
+        <w:rPr>
+          <w:rFonts w:ascii="Times New Roman" w:hAnsi="Times New Roman"/>
+          <w:color w:val="FF0000"/>
+          <w:sz w:val="24"/>
+          <w:szCs w:val="24"/>
+        </w:rPr>
+        <w:t xml:space="preserve"> </w:t>
+      </w:r>
+      <w:r>
+        <w:rPr>
+          <w:rFonts w:ascii="Times New Roman" w:hAnsi="Times New Roman"/>
+          <w:color w:val="FF0000"/>
+          <w:sz w:val="24"/>
+          <w:szCs w:val="24"/>
+        </w:rPr>
+        <w:t xml:space="preserve">delays to </w:t>
+      </w:r>
+      <w:r>
+        <w:rPr>
+          <w:rFonts w:ascii="Times New Roman" w:hAnsi="Times New Roman"/>
+          <w:color w:val="FF0000"/>
+          <w:sz w:val="24"/>
+          <w:szCs w:val="24"/>
+        </w:rPr>
+        <w:t xml:space="preserve">combine the repair detail from other technicians in one place, </w:t>
+      </w:r>
+      <w:r>
+        <w:rPr>
+          <w:rFonts w:ascii="Times New Roman" w:hAnsi="Times New Roman"/>
+          <w:color w:val="FF0000"/>
+          <w:sz w:val="24"/>
+          <w:szCs w:val="24"/>
+        </w:rPr>
+        <w:t xml:space="preserve">spend a lot of time to </w:t>
+      </w:r>
+      <w:r>
+        <w:rPr>
+          <w:rFonts w:ascii="Times New Roman" w:hAnsi="Times New Roman"/>
+          <w:color w:val="FF0000"/>
+          <w:sz w:val="24"/>
+          <w:szCs w:val="24"/>
+        </w:rPr>
+        <w:t>inform the repair detail</w:t>
+      </w:r>
+      <w:r>
+        <w:rPr>
+          <w:rFonts w:ascii="Times New Roman" w:hAnsi="Times New Roman"/>
+          <w:color w:val="FF0000"/>
+          <w:sz w:val="24"/>
+          <w:szCs w:val="24"/>
+        </w:rPr>
+        <w:t xml:space="preserve"> and assign the task,</w:t>
+      </w:r>
+      <w:r>
+        <w:rPr>
+          <w:rFonts w:ascii="Times New Roman" w:hAnsi="Times New Roman"/>
+          <w:color w:val="FF0000"/>
+          <w:sz w:val="24"/>
+          <w:szCs w:val="24"/>
+        </w:rPr>
+        <w:t xml:space="preserve"> and t</w:t>
+      </w:r>
+      <w:r>
+        <w:rPr>
+          <w:rFonts w:ascii="Times New Roman" w:hAnsi="Times New Roman"/>
+          <w:color w:val="FF0000"/>
+          <w:sz w:val="24"/>
+          <w:szCs w:val="24"/>
+        </w:rPr>
+        <w:t xml:space="preserve">he </w:t>
+      </w:r>
+      <w:r>
+        <w:rPr>
+          <w:rFonts w:ascii="Times New Roman" w:hAnsi="Times New Roman"/>
+          <w:color w:val="FF0000"/>
+          <w:sz w:val="24"/>
+          <w:szCs w:val="24"/>
+        </w:rPr>
+        <w:t>reporter</w:t>
+      </w:r>
+      <w:r>
+        <w:rPr>
+          <w:rFonts w:ascii="Times New Roman" w:hAnsi="Times New Roman"/>
+          <w:color w:val="FF0000"/>
+          <w:sz w:val="24"/>
+          <w:szCs w:val="24"/>
+        </w:rPr>
+        <w:t xml:space="preserve"> cannot view the history</w:t>
+      </w:r>
+      <w:r>
+        <w:rPr>
+          <w:rFonts w:ascii="Times New Roman" w:hAnsi="Times New Roman"/>
+          <w:color w:val="FF0000"/>
+          <w:sz w:val="24"/>
+          <w:szCs w:val="24"/>
+        </w:rPr>
+        <w:t xml:space="preserve"> of repair</w:t>
+      </w:r>
+      <w:r>
+        <w:rPr>
+          <w:rFonts w:ascii="Times New Roman" w:hAnsi="Times New Roman"/>
+          <w:color w:val="FF0000"/>
+          <w:sz w:val="24"/>
+          <w:szCs w:val="24"/>
+        </w:rPr>
+        <w:t>.</w:t>
+      </w:r>
+    </w:p>
+    <w:bookmarkEnd w:id="0"/>
     <w:p>
       <w:pPr>
         <w:jc w:val="both"/>
@@ -3236,7 +3584,7 @@
           <w:sz w:val="24"/>
           <w:szCs w:val="24"/>
         </w:rPr>
-        <w:t xml:space="preserve"> management. This system is called “Inventory and Asset Management system</w:t>
+        <w:t xml:space="preserve"> management</w:t>
       </w:r>
       <w:r>
         <w:rPr>
@@ -3244,7 +3592,7 @@
           <w:sz w:val="24"/>
           <w:szCs w:val="24"/>
         </w:rPr>
-        <w:t xml:space="preserve"> </w:t>
+        <w:t xml:space="preserve"> and </w:t>
       </w:r>
       <w:r>
         <w:rPr>
@@ -3253,6 +3601,31 @@
           <w:sz w:val="24"/>
           <w:szCs w:val="24"/>
         </w:rPr>
+        <w:t>repair management system</w:t>
+      </w:r>
+      <w:r>
+        <w:rPr>
+          <w:rFonts w:ascii="Times New Roman" w:hAnsi="Times New Roman"/>
+          <w:sz w:val="24"/>
+          <w:szCs w:val="24"/>
+        </w:rPr>
+        <w:t>. This system is called “Inventory and Asset Management system</w:t>
+      </w:r>
+      <w:r>
+        <w:rPr>
+          <w:rFonts w:ascii="Times New Roman" w:hAnsi="Times New Roman"/>
+          <w:sz w:val="24"/>
+          <w:szCs w:val="24"/>
+        </w:rPr>
+        <w:t xml:space="preserve"> </w:t>
+      </w:r>
+      <w:r>
+        <w:rPr>
+          <w:rFonts w:ascii="Times New Roman" w:hAnsi="Times New Roman"/>
+          <w:color w:val="FF0000"/>
+          <w:sz w:val="24"/>
+          <w:szCs w:val="24"/>
+        </w:rPr>
         <w:t>(IAM)</w:t>
       </w:r>
       <w:r>
@@ -3385,7 +3758,23 @@
           <w:sz w:val="24"/>
           <w:szCs w:val="24"/>
         </w:rPr>
-        <w:t>. Moreover, this system also provide</w:t>
+        <w:t>.</w:t>
+      </w:r>
+      <w:r>
+        <w:rPr>
+          <w:rFonts w:ascii="Times New Roman" w:hAnsi="Times New Roman"/>
+          <w:sz w:val="24"/>
+          <w:szCs w:val="24"/>
+        </w:rPr>
+        <w:t xml:space="preserve"> This system provides the task distribution system for IT staff.</w:t>
+      </w:r>
+      <w:r>
+        <w:rPr>
+          <w:rFonts w:ascii="Times New Roman" w:hAnsi="Times New Roman"/>
+          <w:sz w:val="24"/>
+          <w:szCs w:val="24"/>
+        </w:rPr>
+        <w:t xml:space="preserve"> Moreover, this system also provide</w:t>
       </w:r>
       <w:r>
         <w:rPr>
@@ -3418,7 +3807,7 @@
           <w:sz w:val="24"/>
           <w:szCs w:val="24"/>
         </w:rPr>
-        <w:t xml:space="preserve"> by notification via emails. Repairing system helps technicians to manage </w:t>
+        <w:t xml:space="preserve"> by notification via emails. Repairing system helps </w:t>
       </w:r>
       <w:r>
         <w:rPr>
@@ -3426,6 +3815,22 @@
           <w:sz w:val="24"/>
           <w:szCs w:val="24"/>
         </w:rPr>
+        <w:t>IT staff</w:t>
+      </w:r>
+      <w:r>
+        <w:rPr>
+          <w:rFonts w:ascii="Times New Roman" w:hAnsi="Times New Roman"/>
+          <w:sz w:val="24"/>
+          <w:szCs w:val="24"/>
+        </w:rPr>
+        <w:t xml:space="preserve"> to manage </w:t>
+      </w:r>
+      <w:r>
+        <w:rPr>
+          <w:rFonts w:ascii="Times New Roman" w:hAnsi="Times New Roman"/>
+          <w:sz w:val="24"/>
+          <w:szCs w:val="24"/>
+        </w:rPr>
         <w:t>rep</w:t>
       </w:r>
       <w:r>
@@ -3456,6 +3861,15 @@
           <w:szCs w:val="24"/>
         </w:rPr>
         <w:tab/>
+      </w:r>
+      <w:bookmarkStart w:id="1" w:name="OLE_LINK4"/>
+      <w:bookmarkStart w:id="2" w:name="OLE_LINK5"/>
+      <w:r>
+        <w:rPr>
+          <w:rFonts w:ascii="Times New Roman" w:hAnsi="Times New Roman"/>
+          <w:sz w:val="24"/>
+          <w:szCs w:val="24"/>
+        </w:rPr>
         <w:t xml:space="preserve">This system consists </w:t>
       </w:r>
       <w:r>
@@ -3464,7 +3878,7 @@
           <w:sz w:val="24"/>
           <w:szCs w:val="24"/>
         </w:rPr>
-        <w:t>three users. The first user is administrator. The function of this user is to</w:t>
+        <w:t>three users. The first user is administrato</w:t>
       </w:r>
       <w:r>
         <w:rPr>
@@ -3472,7 +3886,57 @@
           <w:sz w:val="24"/>
           <w:szCs w:val="24"/>
         </w:rPr>
-        <w:t xml:space="preserve"> manage the </w:t>
+        <w:t xml:space="preserve">r. The function of this user </w:t>
+      </w:r>
+      <w:r>
+        <w:rPr>
+          <w:rFonts w:ascii="Times New Roman" w:hAnsi="Times New Roman"/>
+          <w:sz w:val="24"/>
+          <w:szCs w:val="24"/>
+        </w:rPr>
+        <w:t>is</w:t>
+      </w:r>
+      <w:r>
+        <w:rPr>
+          <w:rFonts w:ascii="Times New Roman" w:hAnsi="Times New Roman"/>
+          <w:sz w:val="24"/>
+          <w:szCs w:val="24"/>
+        </w:rPr>
+        <w:t xml:space="preserve"> to</w:t>
+      </w:r>
+      <w:r>
+        <w:rPr>
+          <w:rFonts w:ascii="Times New Roman" w:hAnsi="Times New Roman"/>
+          <w:sz w:val="24"/>
+          <w:szCs w:val="24"/>
+        </w:rPr>
+        <w:t xml:space="preserve"> manage</w:t>
+      </w:r>
+      <w:r>
+        <w:rPr>
+          <w:rFonts w:ascii="Times New Roman" w:hAnsi="Times New Roman"/>
+          <w:sz w:val="24"/>
+          <w:szCs w:val="24"/>
+        </w:rPr>
+        <w:t xml:space="preserve"> (add, edit, and delete</w:t>
+      </w:r>
+      <w:r>
+        <w:rPr>
+          <w:rFonts w:ascii="Times New Roman" w:hAnsi="Times New Roman"/>
+          <w:color w:val="FF0000"/>
+          <w:sz w:val="24"/>
+          <w:szCs w:val="24"/>
+        </w:rPr>
+        <w:t>)</w:t>
+      </w:r>
+      <w:r>
+        <w:rPr>
+          <w:rFonts w:ascii="Times New Roman" w:hAnsi="Times New Roman"/>
+          <w:color w:val="FF0000"/>
+          <w:sz w:val="24"/>
+          <w:szCs w:val="24"/>
+        </w:rPr>
+        <w:t xml:space="preserve"> the </w:t>
       </w:r>
       <w:r>
         <w:rPr>
@@ -3486,10 +3950,11 @@
       <w:r>
         <w:rPr>
           <w:rFonts w:ascii="Times New Roman" w:hAnsi="Times New Roman"/>
-          <w:sz w:val="24"/>
-          <w:szCs w:val="24"/>
-        </w:rPr>
-        <w:t xml:space="preserve"> (add, update, and delete </w:t>
+          <w:color w:val="FF0000"/>
+          <w:sz w:val="24"/>
+          <w:szCs w:val="24"/>
+        </w:rPr>
+        <w:t xml:space="preserve"> information, and user account. This user can</w:t>
       </w:r>
       <w:r>
         <w:rPr>
@@ -3498,39 +3963,52 @@
           <w:sz w:val="24"/>
           <w:szCs w:val="24"/>
         </w:rPr>
-        <w:t>IT equipment</w:t>
+        <w:t xml:space="preserve"> access to management i</w:t>
       </w:r>
       <w:r>
         <w:rPr>
           <w:rFonts w:ascii="Times New Roman" w:hAnsi="Times New Roman"/>
-          <w:sz w:val="24"/>
-          <w:szCs w:val="24"/>
-        </w:rPr>
-        <w:t xml:space="preserve"> information) and access to management i</w:t>
+          <w:color w:val="FF0000"/>
+          <w:sz w:val="24"/>
+          <w:szCs w:val="24"/>
+        </w:rPr>
+        <w:t xml:space="preserve">nformation system to </w:t>
       </w:r>
       <w:r>
         <w:rPr>
           <w:rFonts w:ascii="Times New Roman" w:hAnsi="Times New Roman"/>
-          <w:sz w:val="24"/>
-          <w:szCs w:val="24"/>
-        </w:rPr>
-        <w:t xml:space="preserve">nformation system to </w:t>
+          <w:color w:val="FF0000"/>
+          <w:sz w:val="24"/>
+          <w:szCs w:val="24"/>
+        </w:rPr>
+        <w:t>view</w:t>
       </w:r>
       <w:r>
         <w:rPr>
           <w:rFonts w:ascii="Times New Roman" w:hAnsi="Times New Roman"/>
-          <w:sz w:val="24"/>
-          <w:szCs w:val="24"/>
-        </w:rPr>
-        <w:t>view</w:t>
+          <w:color w:val="FF0000"/>
+          <w:sz w:val="24"/>
+          <w:szCs w:val="24"/>
+        </w:rPr>
+        <w:t xml:space="preserve"> the summary report about</w:t>
       </w:r>
       <w:r>
         <w:rPr>
           <w:rFonts w:ascii="Times New Roman" w:hAnsi="Times New Roman"/>
-          <w:sz w:val="24"/>
-          <w:szCs w:val="24"/>
-        </w:rPr>
-        <w:t xml:space="preserve"> the summary report about repairing </w:t>
+          <w:color w:val="FF0000"/>
+          <w:sz w:val="24"/>
+          <w:szCs w:val="24"/>
+        </w:rPr>
+        <w:t xml:space="preserve"> IT equipment and</w:t>
+      </w:r>
+      <w:r>
+        <w:rPr>
+          <w:rFonts w:ascii="Times New Roman" w:hAnsi="Times New Roman"/>
+          <w:color w:val="FF0000"/>
+          <w:sz w:val="24"/>
+          <w:szCs w:val="24"/>
+        </w:rPr>
+        <w:t xml:space="preserve"> repairing </w:t>
       </w:r>
       <w:r>
         <w:rPr>
@@ -3544,10 +4022,53 @@
       <w:r>
         <w:rPr>
           <w:rFonts w:ascii="Times New Roman" w:hAnsi="Times New Roman"/>
-          <w:sz w:val="24"/>
-          <w:szCs w:val="24"/>
-        </w:rPr>
-        <w:t>. Th</w:t>
+          <w:color w:val="FF0000"/>
+          <w:sz w:val="24"/>
+          <w:szCs w:val="24"/>
+        </w:rPr>
+        <w:t xml:space="preserve">. </w:t>
+      </w:r>
+      <w:r>
+        <w:rPr>
+          <w:rFonts w:ascii="Times New Roman" w:hAnsi="Times New Roman"/>
+          <w:color w:val="FF0000"/>
+          <w:sz w:val="24"/>
+          <w:szCs w:val="24"/>
+        </w:rPr>
+        <w:t xml:space="preserve"> Moreover,</w:t>
+      </w:r>
+      <w:r>
+        <w:rPr>
+          <w:rFonts w:ascii="Times New Roman" w:hAnsi="Times New Roman"/>
+          <w:color w:val="FF0000"/>
+          <w:sz w:val="24"/>
+          <w:szCs w:val="24"/>
+        </w:rPr>
+        <w:t xml:space="preserve"> this system provides repair management function to administrator</w:t>
+      </w:r>
+      <w:r>
+        <w:rPr>
+          <w:rFonts w:ascii="Times New Roman" w:hAnsi="Times New Roman"/>
+          <w:sz w:val="24"/>
+          <w:szCs w:val="24"/>
+        </w:rPr>
+        <w:t>.</w:t>
+      </w:r>
+      <w:r>
+        <w:rPr>
+          <w:rFonts w:ascii="Times New Roman" w:hAnsi="Times New Roman"/>
+          <w:sz w:val="24"/>
+          <w:szCs w:val="24"/>
+        </w:rPr>
+        <w:t xml:space="preserve"> </w:t>
+      </w:r>
+      <w:r>
+        <w:rPr>
+          <w:rFonts w:ascii="Times New Roman" w:hAnsi="Times New Roman"/>
+          <w:sz w:val="24"/>
+          <w:szCs w:val="24"/>
+        </w:rPr>
+        <w:t>Th</w:t>
       </w:r>
       <w:r>
         <w:rPr>
@@ -3647,13 +4168,9 @@
         </w:rPr>
         <w:t>.</w:t>
       </w:r>
-    </w:p>
-    <w:p/>
-    <w:p>
-      <w:bookmarkStart w:id="0" w:name="_GoBack"/>
-      <w:bookmarkEnd w:id="0"/>
-    </w:p>
-    <w:p/>
+      <w:bookmarkEnd w:id="1"/>
+      <w:bookmarkEnd w:id="2"/>
+    </w:p>
     <w:p/>
     <w:p/>
     <w:p/>
@@ -4020,7 +4537,7 @@
                 <w:noProof/>
                 <w:webHidden/>
               </w:rPr>
-              <w:t>7</w:t>
+              <w:t>8</w:t>
             </w:r>
             <w:r>
               <w:rPr>
@@ -4090,7 +4607,7 @@
                 <w:noProof/>
                 <w:webHidden/>
               </w:rPr>
-              <w:t>9</w:t>
+              <w:t>10</w:t>
             </w:r>
             <w:r>
               <w:rPr>
@@ -4186,7 +4703,7 @@
                 <w:noProof/>
                 <w:webHidden/>
               </w:rPr>
-              <w:t>11</w:t>
+              <w:t>12</w:t>
             </w:r>
             <w:r>
               <w:rPr>
@@ -4272,7 +4789,7 @@
                 <w:noProof/>
                 <w:webHidden/>
               </w:rPr>
-              <w:t>11</w:t>
+              <w:t>12</w:t>
             </w:r>
             <w:r>
               <w:rPr>
@@ -4358,7 +4875,7 @@
                 <w:noProof/>
                 <w:webHidden/>
               </w:rPr>
-              <w:t>12</w:t>
+              <w:t>13</w:t>
             </w:r>
             <w:r>
               <w:rPr>
@@ -4460,7 +4977,7 @@
                 <w:noProof/>
                 <w:webHidden/>
               </w:rPr>
-              <w:t>13</w:t>
+              <w:t>14</w:t>
             </w:r>
             <w:r>
               <w:rPr>
@@ -4546,7 +5063,7 @@
                 <w:noProof/>
                 <w:webHidden/>
               </w:rPr>
-              <w:t>14</w:t>
+              <w:t>15</w:t>
             </w:r>
             <w:r>
               <w:rPr>
@@ -4642,7 +5159,7 @@
                 <w:noProof/>
                 <w:webHidden/>
               </w:rPr>
-              <w:t>15</w:t>
+              <w:t>16</w:t>
             </w:r>
             <w:r>
               <w:rPr>
@@ -4728,7 +5245,7 @@
                 <w:noProof/>
                 <w:webHidden/>
               </w:rPr>
-              <w:t>15</w:t>
+              <w:t>16</w:t>
             </w:r>
             <w:r>
               <w:rPr>
@@ -4814,7 +5331,7 @@
                 <w:noProof/>
                 <w:webHidden/>
               </w:rPr>
-              <w:t>16</w:t>
+              <w:t>17</w:t>
             </w:r>
             <w:r>
               <w:rPr>
@@ -4900,7 +5417,7 @@
                 <w:noProof/>
                 <w:webHidden/>
               </w:rPr>
-              <w:t>17</w:t>
+              <w:t>18</w:t>
             </w:r>
             <w:r>
               <w:rPr>
@@ -4986,7 +5503,7 @@
                 <w:noProof/>
                 <w:webHidden/>
               </w:rPr>
-              <w:t>18</w:t>
+              <w:t>19</w:t>
             </w:r>
             <w:r>
               <w:rPr>
@@ -5056,7 +5573,7 @@
                 <w:noProof/>
                 <w:webHidden/>
               </w:rPr>
-              <w:t>19</w:t>
+              <w:t>20</w:t>
             </w:r>
             <w:r>
               <w:rPr>
@@ -5126,7 +5643,7 @@
                 <w:noProof/>
                 <w:webHidden/>
               </w:rPr>
-              <w:t>20</w:t>
+              <w:t>21</w:t>
             </w:r>
             <w:r>
               <w:rPr>
@@ -5266,7 +5783,7 @@
                 <w:noProof/>
                 <w:webHidden/>
               </w:rPr>
-              <w:t>21</w:t>
+              <w:t>22</w:t>
             </w:r>
             <w:r>
               <w:rPr>
@@ -5336,7 +5853,7 @@
                 <w:noProof/>
                 <w:webHidden/>
               </w:rPr>
-              <w:t>21</w:t>
+              <w:t>22</w:t>
             </w:r>
             <w:r>
               <w:rPr>
@@ -5406,7 +5923,7 @@
                 <w:noProof/>
                 <w:webHidden/>
               </w:rPr>
-              <w:t>21</w:t>
+              <w:t>22</w:t>
             </w:r>
             <w:r>
               <w:rPr>
@@ -5476,7 +5993,7 @@
                 <w:noProof/>
                 <w:webHidden/>
               </w:rPr>
-              <w:t>22</w:t>
+              <w:t>23</w:t>
             </w:r>
             <w:r>
               <w:rPr>
@@ -5546,7 +6063,7 @@
                 <w:noProof/>
                 <w:webHidden/>
               </w:rPr>
-              <w:t>22</w:t>
+              <w:t>23</w:t>
             </w:r>
             <w:r>
               <w:rPr>
@@ -5616,7 +6133,7 @@
                 <w:noProof/>
                 <w:webHidden/>
               </w:rPr>
-              <w:t>22</w:t>
+              <w:t>23</w:t>
             </w:r>
             <w:r>
               <w:rPr>
@@ -5686,7 +6203,7 @@
                 <w:noProof/>
                 <w:webHidden/>
               </w:rPr>
-              <w:t>22</w:t>
+              <w:t>23</w:t>
             </w:r>
             <w:r>
               <w:rPr>
@@ -5756,7 +6273,7 @@
                 <w:noProof/>
                 <w:webHidden/>
               </w:rPr>
-              <w:t>22</w:t>
+              <w:t>24</w:t>
             </w:r>
             <w:r>
               <w:rPr>
@@ -5826,7 +6343,7 @@
                 <w:noProof/>
                 <w:webHidden/>
               </w:rPr>
-              <w:t>23</w:t>
+              <w:t>24</w:t>
             </w:r>
             <w:r>
               <w:rPr>
@@ -5896,7 +6413,7 @@
                 <w:noProof/>
                 <w:webHidden/>
               </w:rPr>
-              <w:t>23</w:t>
+              <w:t>24</w:t>
             </w:r>
             <w:r>
               <w:rPr>
@@ -5966,7 +6483,7 @@
                 <w:noProof/>
                 <w:webHidden/>
               </w:rPr>
-              <w:t>24</w:t>
+              <w:t>25</w:t>
             </w:r>
             <w:r>
               <w:rPr>
@@ -6036,7 +6553,7 @@
                 <w:noProof/>
                 <w:webHidden/>
               </w:rPr>
-              <w:t>24</w:t>
+              <w:t>25</w:t>
             </w:r>
             <w:r>
               <w:rPr>
@@ -6106,7 +6623,7 @@
                 <w:noProof/>
                 <w:webHidden/>
               </w:rPr>
-              <w:t>24</w:t>
+              <w:t>25</w:t>
             </w:r>
             <w:r>
               <w:rPr>
@@ -6176,7 +6693,7 @@
                 <w:noProof/>
                 <w:webHidden/>
               </w:rPr>
-              <w:t>25</w:t>
+              <w:t>26</w:t>
             </w:r>
             <w:r>
               <w:rPr>
@@ -6246,7 +6763,7 @@
                 <w:noProof/>
                 <w:webHidden/>
               </w:rPr>
-              <w:t>26</w:t>
+              <w:t>27</w:t>
             </w:r>
             <w:r>
               <w:rPr>
@@ -6316,7 +6833,7 @@
                 <w:noProof/>
                 <w:webHidden/>
               </w:rPr>
-              <w:t>26</w:t>
+              <w:t>27</w:t>
             </w:r>
             <w:r>
               <w:rPr>
@@ -6388,7 +6905,7 @@
                 <w:noProof/>
                 <w:webHidden/>
               </w:rPr>
-              <w:t>33</w:t>
+              <w:t>34</w:t>
             </w:r>
             <w:r>
               <w:rPr>
@@ -6467,7 +6984,7 @@
           <w:szCs w:val="36"/>
         </w:rPr>
       </w:pPr>
-      <w:bookmarkStart w:id="1" w:name="_Toc422754168"/>
+      <w:bookmarkStart w:id="3" w:name="_Toc422754168"/>
       <w:r>
         <w:rPr>
           <w:rFonts w:ascii="Times New Roman" w:hAnsi="Times New Roman" w:cs="Times New Roman"/>
@@ -6502,7 +7019,7 @@
         </w:rPr>
         <w:t>Introduction and Background</w:t>
       </w:r>
-      <w:bookmarkEnd w:id="1"/>
+      <w:bookmarkEnd w:id="3"/>
     </w:p>
     <w:p>
       <w:pPr>
@@ -6528,7 +7045,17 @@
           <w:sz w:val="24"/>
           <w:szCs w:val="24"/>
         </w:rPr>
-        <w:t xml:space="preserve">At College of Arts, Media and Technology </w:t>
+        <w:t xml:space="preserve">At </w:t>
+      </w:r>
+      <w:bookmarkStart w:id="4" w:name="OLE_LINK16"/>
+      <w:bookmarkStart w:id="5" w:name="OLE_LINK17"/>
+      <w:r>
+        <w:rPr>
+          <w:rFonts w:ascii="Times New Roman" w:eastAsia="Times New Roman" w:hAnsi="Times New Roman" w:cs="Times New Roman"/>
+          <w:sz w:val="24"/>
+          <w:szCs w:val="24"/>
+        </w:rPr>
+        <w:t xml:space="preserve">College of Arts, Media and Technology </w:t>
       </w:r>
       <w:r>
         <w:rPr>
@@ -6537,24 +7064,10 @@
           <w:sz w:val="24"/>
           <w:szCs w:val="24"/>
         </w:rPr>
-        <w:t>(CAMT), there are staffs for manage and get report the repair information of durable articles that the durable article will be divided into 2 types consist of IT equipment and other tools that is not about IT. CAMT has three primary processes for manage the durable article that consist of recording and durable articles information management, the durable articles repair, and planning purchasing the durable articles. For our project, we will target to the IT equipment management only. Currently, IT staffs will record the IT equipment to the Microsoft Excel when they get new IT equipment. If staff team need to inform to repair IT equipment, they need to write an informed document. After that IT staff will assign the task and record the detail to Microsoft Excel. If IT staff can repair IT equipment, the repair information will be recorded to Microsoft Excel and inform to the staff via telephone. When there is IT equipment expire or almost expire, IT staff of CAMT will identify it and inform the staff via telephone. IT staff can analyze the IT equipment that expire or almost expire, and the brand of IT equipment that is often lost from Microsoft Excel for planning to purchase new IT equipment in next semester.</w:t>
-      </w:r>
-    </w:p>
-    <w:p>
-      <w:pPr>
-        <w:jc w:val="both"/>
-        <w:rPr>
-          <w:rFonts w:ascii="Times New Roman" w:eastAsia="Times New Roman" w:hAnsi="Times New Roman"/>
-        </w:rPr>
-      </w:pPr>
-      <w:r>
-        <w:rPr>
-          <w:rFonts w:ascii="Times New Roman" w:eastAsia="Times New Roman" w:hAnsi="Times New Roman" w:cs="Times New Roman"/>
-          <w:sz w:val="24"/>
-          <w:szCs w:val="24"/>
-        </w:rPr>
-        <w:tab/>
-      </w:r>
+        <w:t xml:space="preserve">(CAMT), </w:t>
+      </w:r>
+      <w:bookmarkEnd w:id="4"/>
+      <w:bookmarkEnd w:id="5"/>
       <w:r>
         <w:rPr>
           <w:rFonts w:ascii="Times New Roman" w:eastAsia="Times New Roman" w:hAnsi="Times New Roman" w:cs="Times New Roman"/>
@@ -6562,7 +7075,194 @@
           <w:sz w:val="24"/>
           <w:szCs w:val="24"/>
         </w:rPr>
-        <w:t>From above, the durable articles management has many issues which we will explain by divide IT staff into 2 type which is Administrator and Technician and define the staff to Reporter. For Administrator, Administrator has problems about IT equipment information management which is spend a lot of time to find information on Microsoft Excel and can manage on administrator's computer only because Microsoft Excel cannot share to all IT staffs. Moreover, Administrator must spend a lot of time to write the hard formula in excel for analyst data for planning.  For Technician, Technician spends a lot of time to combined repair detail between technicians in one place, inform repair detail to the reporter and assign repair task to technician team. For Reporter, Reporter cannot view the history of repair and use many methods for inform the broken IT equipment.</w:t>
+        <w:t xml:space="preserve">there are staffs for manage and get </w:t>
+      </w:r>
+      <w:r>
+        <w:rPr>
+          <w:rFonts w:ascii="Times New Roman" w:eastAsia="Times New Roman" w:hAnsi="Times New Roman" w:cs="Times New Roman"/>
+          <w:color w:val="FF0000"/>
+          <w:sz w:val="24"/>
+          <w:szCs w:val="24"/>
+        </w:rPr>
+        <w:t xml:space="preserve">informed </w:t>
+      </w:r>
+      <w:r>
+        <w:rPr>
+          <w:rFonts w:ascii="Times New Roman" w:eastAsia="Times New Roman" w:hAnsi="Times New Roman" w:cs="Times New Roman"/>
+          <w:color w:val="FF0000"/>
+          <w:sz w:val="24"/>
+          <w:szCs w:val="24"/>
+        </w:rPr>
+        <w:t xml:space="preserve">the repair information of durable articles that the durable article will be divided into 2 types consist of IT equipment and other tools that is not about IT. CAMT has three primary processes for manage the durable article that consist of recording and durable articles information management, the durable articles repair, and planning purchasing the durable articles. For our project, we will target to the IT equipment management only. Currently, IT staffs will record the IT equipment to the Microsoft Excel when they get new IT equipment. If staff team need to inform to repair IT equipment, they need to write an informed document. After that IT staff will assign the task and record the detail to Microsoft Excel. If IT staff can repair IT equipment, the repair information will be recorded to Microsoft Excel and inform to the staff via telephone. </w:t>
+      </w:r>
+      <w:r>
+        <w:rPr>
+          <w:rFonts w:ascii="Times New Roman" w:eastAsia="Times New Roman" w:hAnsi="Times New Roman" w:cs="Times New Roman"/>
+          <w:color w:val="FF0000"/>
+          <w:sz w:val="24"/>
+          <w:szCs w:val="24"/>
+        </w:rPr>
+        <w:t>If IT staff cannot repair</w:t>
+      </w:r>
+      <w:r>
+        <w:rPr>
+          <w:rFonts w:ascii="Times New Roman" w:eastAsia="Times New Roman" w:hAnsi="Times New Roman" w:cs="Times New Roman"/>
+          <w:color w:val="FF0000"/>
+          <w:sz w:val="24"/>
+          <w:szCs w:val="24"/>
+        </w:rPr>
+        <w:t xml:space="preserve"> or</w:t>
+      </w:r>
+      <w:r>
+        <w:rPr>
+          <w:rFonts w:ascii="Times New Roman" w:eastAsia="Times New Roman" w:hAnsi="Times New Roman" w:cs="Times New Roman"/>
+          <w:color w:val="FF0000"/>
+          <w:sz w:val="24"/>
+          <w:szCs w:val="24"/>
+        </w:rPr>
+        <w:t xml:space="preserve"> IT equipment expire or almost expire, IT staff of CAMT will identify it and inform the staff via telephone. IT staff can analyze the IT equipment that expire or almost expire, and the brand of IT equipment that is often </w:t>
+      </w:r>
+      <w:r>
+        <w:rPr>
+          <w:rFonts w:ascii="Times New Roman" w:eastAsia="Times New Roman" w:hAnsi="Times New Roman" w:cs="Times New Roman"/>
+          <w:color w:val="FF0000"/>
+          <w:sz w:val="24"/>
+          <w:szCs w:val="24"/>
+        </w:rPr>
+        <w:t>broken</w:t>
+      </w:r>
+      <w:r>
+        <w:rPr>
+          <w:rFonts w:ascii="Times New Roman" w:eastAsia="Times New Roman" w:hAnsi="Times New Roman" w:cs="Times New Roman"/>
+          <w:color w:val="FF0000"/>
+          <w:sz w:val="24"/>
+          <w:szCs w:val="24"/>
+        </w:rPr>
+        <w:t xml:space="preserve"> from Microsoft Excel for planning to purchase new IT equipment in next semester.</w:t>
+      </w:r>
+    </w:p>
+    <w:p>
+      <w:pPr>
+        <w:jc w:val="both"/>
+        <w:rPr>
+          <w:rFonts w:ascii="Times New Roman" w:eastAsia="Times New Roman" w:hAnsi="Times New Roman"/>
+        </w:rPr>
+      </w:pPr>
+      <w:r>
+        <w:rPr>
+          <w:rFonts w:ascii="Times New Roman" w:eastAsia="Times New Roman" w:hAnsi="Times New Roman" w:cs="Times New Roman"/>
+          <w:sz w:val="24"/>
+          <w:szCs w:val="24"/>
+        </w:rPr>
+        <w:tab/>
+      </w:r>
+      <w:r>
+        <w:rPr>
+          <w:rFonts w:ascii="Times New Roman" w:eastAsia="Times New Roman" w:hAnsi="Times New Roman" w:cs="Times New Roman"/>
+          <w:color w:val="FF0000"/>
+          <w:sz w:val="24"/>
+          <w:szCs w:val="24"/>
+        </w:rPr>
+        <w:t>From above, the durable articles management has many issues which we will explain by divide IT staff into 2 type which is Administrator and Technician and define the staff to Reporter. For Administrator, Administrator has problems about IT equipment information management which is spend a lot of time to find information on Microsoft Excel and</w:t>
+      </w:r>
+      <w:r>
+        <w:rPr>
+          <w:rFonts w:ascii="Times New Roman" w:eastAsia="Times New Roman" w:hAnsi="Times New Roman" w:cs="Times New Roman"/>
+          <w:color w:val="FF0000"/>
+          <w:sz w:val="24"/>
+          <w:szCs w:val="24"/>
+        </w:rPr>
+        <w:t xml:space="preserve"> cannot manage IT equipment another devices </w:t>
+      </w:r>
+      <w:r>
+        <w:rPr>
+          <w:rFonts w:ascii="Times New Roman" w:eastAsia="Times New Roman" w:hAnsi="Times New Roman" w:cs="Times New Roman"/>
+          <w:color w:val="FF0000"/>
+          <w:sz w:val="24"/>
+          <w:szCs w:val="24"/>
+        </w:rPr>
+        <w:t>except his computer</w:t>
+      </w:r>
+      <w:r>
+        <w:rPr>
+          <w:rFonts w:ascii="Times New Roman" w:eastAsia="Times New Roman" w:hAnsi="Times New Roman" w:cs="Times New Roman"/>
+          <w:color w:val="FF0000"/>
+          <w:sz w:val="24"/>
+          <w:szCs w:val="24"/>
+        </w:rPr>
+        <w:t>. Moreover, Administrator must spend a lot of time to write the h</w:t>
+      </w:r>
+      <w:r>
+        <w:rPr>
+          <w:rFonts w:ascii="Times New Roman" w:eastAsia="Times New Roman" w:hAnsi="Times New Roman" w:cs="Times New Roman"/>
+          <w:color w:val="FF0000"/>
+          <w:sz w:val="24"/>
+          <w:szCs w:val="24"/>
+        </w:rPr>
+        <w:t>ard formula in excel for analyze</w:t>
+      </w:r>
+      <w:r>
+        <w:rPr>
+          <w:rFonts w:ascii="Times New Roman" w:eastAsia="Times New Roman" w:hAnsi="Times New Roman" w:cs="Times New Roman"/>
+          <w:color w:val="FF0000"/>
+          <w:sz w:val="24"/>
+          <w:szCs w:val="24"/>
+        </w:rPr>
+        <w:t xml:space="preserve"> data for planning.  For Technician, Technician spends a lot of time to combined repair detail between technicians in one place, </w:t>
+      </w:r>
+      <w:r>
+        <w:rPr>
+          <w:rFonts w:ascii="Times New Roman" w:eastAsia="Times New Roman" w:hAnsi="Times New Roman" w:cs="Times New Roman"/>
+          <w:color w:val="FF0000"/>
+          <w:sz w:val="24"/>
+          <w:szCs w:val="24"/>
+        </w:rPr>
+        <w:t>inform the</w:t>
+      </w:r>
+      <w:r>
+        <w:rPr>
+          <w:rFonts w:ascii="Times New Roman" w:eastAsia="Times New Roman" w:hAnsi="Times New Roman" w:cs="Times New Roman"/>
+          <w:color w:val="FF0000"/>
+          <w:sz w:val="24"/>
+          <w:szCs w:val="24"/>
+        </w:rPr>
+        <w:t xml:space="preserve"> repair detail to </w:t>
+      </w:r>
+      <w:r>
+        <w:rPr>
+          <w:rFonts w:ascii="Times New Roman" w:eastAsia="Times New Roman" w:hAnsi="Times New Roman" w:cs="Times New Roman"/>
+          <w:color w:val="FF0000"/>
+          <w:sz w:val="24"/>
+          <w:szCs w:val="24"/>
+        </w:rPr>
+        <w:t>R</w:t>
+      </w:r>
+      <w:r>
+        <w:rPr>
+          <w:rFonts w:ascii="Times New Roman" w:eastAsia="Times New Roman" w:hAnsi="Times New Roman" w:cs="Times New Roman"/>
+          <w:color w:val="FF0000"/>
+          <w:sz w:val="24"/>
+          <w:szCs w:val="24"/>
+        </w:rPr>
+        <w:t>eporter and assign repair task to technician team. For Reporter, Reporter cannot view the history of</w:t>
+      </w:r>
+      <w:r>
+        <w:rPr>
+          <w:rFonts w:ascii="Times New Roman" w:eastAsia="Times New Roman" w:hAnsi="Times New Roman" w:cs="Times New Roman"/>
+          <w:color w:val="FF0000"/>
+          <w:sz w:val="24"/>
+          <w:szCs w:val="24"/>
+        </w:rPr>
+        <w:t xml:space="preserve"> repair and use many methods to</w:t>
+      </w:r>
+      <w:r>
+        <w:rPr>
+          <w:rFonts w:ascii="Times New Roman" w:eastAsia="Times New Roman" w:hAnsi="Times New Roman" w:cs="Times New Roman"/>
+          <w:color w:val="FF0000"/>
+          <w:sz w:val="24"/>
+          <w:szCs w:val="24"/>
+        </w:rPr>
+        <w:t xml:space="preserve"> inform the broken IT equipment.</w:t>
       </w:r>
     </w:p>
     <w:p>
@@ -6670,7 +7370,7 @@
           <w:sz w:val="24"/>
           <w:szCs w:val="24"/>
         </w:rPr>
-        <w:t xml:space="preserve">user account, record the IT equipment </w:t>
+        <w:t>user a</w:t>
       </w:r>
       <w:r>
         <w:rPr>
@@ -6679,7 +7379,7 @@
           <w:sz w:val="24"/>
           <w:szCs w:val="24"/>
         </w:rPr>
-        <w:t xml:space="preserve">and </w:t>
+        <w:t>ccount, record the IT equipment,</w:t>
       </w:r>
       <w:r>
         <w:rPr>
@@ -6688,7 +7388,7 @@
           <w:sz w:val="24"/>
           <w:szCs w:val="24"/>
         </w:rPr>
-        <w:t>summary report</w:t>
+        <w:t xml:space="preserve"> </w:t>
       </w:r>
       <w:r>
         <w:rPr>
@@ -6697,15 +7397,7 @@
           <w:sz w:val="24"/>
           <w:szCs w:val="24"/>
         </w:rPr>
-        <w:t>.</w:t>
-      </w:r>
-      <w:r>
-        <w:rPr>
-          <w:rFonts w:ascii="Times New Roman" w:eastAsia="Times New Roman" w:hAnsi="Times New Roman" w:cs="Times New Roman"/>
-          <w:sz w:val="24"/>
-          <w:szCs w:val="24"/>
-        </w:rPr>
-        <w:t xml:space="preserve"> </w:t>
+        <w:t>summary report</w:t>
       </w:r>
       <w:r>
         <w:rPr>
@@ -6714,7 +7406,7 @@
           <w:sz w:val="24"/>
           <w:szCs w:val="24"/>
         </w:rPr>
-        <w:t xml:space="preserve">This system provide Technician to </w:t>
+        <w:t xml:space="preserve">, and </w:t>
       </w:r>
       <w:r>
         <w:rPr>
@@ -6723,7 +7415,7 @@
           <w:sz w:val="24"/>
           <w:szCs w:val="24"/>
         </w:rPr>
-        <w:t xml:space="preserve">record repair information and view new task notification via email. This system provide Reporter to inform the broken IT equipment and notify the new reparation to Reporter via email. </w:t>
+        <w:t>provides repair manage</w:t>
       </w:r>
       <w:r>
         <w:rPr>
@@ -6732,7 +7424,34 @@
           <w:sz w:val="24"/>
           <w:szCs w:val="24"/>
         </w:rPr>
-        <w:t xml:space="preserve">Finally, </w:t>
+        <w:t xml:space="preserve">ment function. </w:t>
+      </w:r>
+      <w:r>
+        <w:rPr>
+          <w:rFonts w:ascii="Times New Roman" w:eastAsia="Times New Roman" w:hAnsi="Times New Roman" w:cs="Times New Roman"/>
+          <w:color w:val="FF0000"/>
+          <w:sz w:val="24"/>
+          <w:szCs w:val="24"/>
+        </w:rPr>
+        <w:t xml:space="preserve">This system provide Technician to </w:t>
+      </w:r>
+      <w:r>
+        <w:rPr>
+          <w:rFonts w:ascii="Times New Roman" w:eastAsia="Times New Roman" w:hAnsi="Times New Roman" w:cs="Times New Roman"/>
+          <w:color w:val="FF0000"/>
+          <w:sz w:val="24"/>
+          <w:szCs w:val="24"/>
+        </w:rPr>
+        <w:t>record repair information and view new task notification via email.</w:t>
+      </w:r>
+      <w:r>
+        <w:rPr>
+          <w:rFonts w:ascii="Times New Roman" w:eastAsia="Times New Roman" w:hAnsi="Times New Roman" w:cs="Times New Roman"/>
+          <w:color w:val="FF0000"/>
+          <w:sz w:val="24"/>
+          <w:szCs w:val="24"/>
+        </w:rPr>
+        <w:t xml:space="preserve"> </w:t>
       </w:r>
       <w:r>
         <w:rPr>
@@ -6741,7 +7460,7 @@
           <w:sz w:val="24"/>
           <w:szCs w:val="24"/>
         </w:rPr>
-        <w:t xml:space="preserve">the highlight feature </w:t>
+        <w:t xml:space="preserve">IAM will </w:t>
       </w:r>
       <w:r>
         <w:rPr>
@@ -6750,7 +7469,7 @@
           <w:sz w:val="24"/>
           <w:szCs w:val="24"/>
         </w:rPr>
-        <w:t xml:space="preserve">of IAM will </w:t>
+        <w:t xml:space="preserve">support </w:t>
       </w:r>
       <w:r>
         <w:rPr>
@@ -6759,7 +7478,7 @@
           <w:sz w:val="24"/>
           <w:szCs w:val="24"/>
         </w:rPr>
-        <w:t xml:space="preserve">support </w:t>
+        <w:t>technician</w:t>
       </w:r>
       <w:r>
         <w:rPr>
@@ -6768,7 +7487,7 @@
           <w:sz w:val="24"/>
           <w:szCs w:val="24"/>
         </w:rPr>
-        <w:t xml:space="preserve">you to </w:t>
+        <w:t xml:space="preserve"> to </w:t>
       </w:r>
       <w:r>
         <w:rPr>
@@ -6832,6 +7551,15 @@
           <w:szCs w:val="24"/>
         </w:rPr>
         <w:t xml:space="preserve"> calculate the average from time to repair in each job of the technician.</w:t>
+      </w:r>
+      <w:r>
+        <w:rPr>
+          <w:rFonts w:ascii="Times New Roman" w:eastAsia="Times New Roman" w:hAnsi="Times New Roman" w:cs="Times New Roman"/>
+          <w:color w:val="FF0000"/>
+          <w:sz w:val="24"/>
+          <w:szCs w:val="24"/>
+        </w:rPr>
+        <w:t xml:space="preserve"> This system provide Reporter to inform the broken IT equipment and notify the new reparation to Reporter via email. </w:t>
       </w:r>
     </w:p>
     <w:p/>
@@ -6854,7 +7582,7 @@
           <w:szCs w:val="36"/>
         </w:rPr>
       </w:pPr>
-      <w:bookmarkStart w:id="2" w:name="_Toc422754169"/>
+      <w:bookmarkStart w:id="6" w:name="_Toc422754169"/>
       <w:r>
         <w:rPr>
           <w:rFonts w:ascii="Times New Roman" w:hAnsi="Times New Roman" w:cs="Times New Roman"/>
@@ -6867,7 +7595,7 @@
         <w:lastRenderedPageBreak/>
         <w:t>Chapter Two | Literature Review</w:t>
       </w:r>
-      <w:bookmarkEnd w:id="2"/>
+      <w:bookmarkEnd w:id="6"/>
     </w:p>
     <w:p>
       <w:pPr>
@@ -6891,8 +7619,8 @@
           <w:szCs w:val="36"/>
         </w:rPr>
       </w:pPr>
-      <w:bookmarkStart w:id="3" w:name="_Toc383459361"/>
-      <w:bookmarkStart w:id="4" w:name="_Toc422754170"/>
+      <w:bookmarkStart w:id="7" w:name="_Toc383459361"/>
+      <w:bookmarkStart w:id="8" w:name="_Toc422754170"/>
       <w:r>
         <w:rPr>
           <w:rFonts w:ascii="Times New Roman" w:hAnsi="Times New Roman" w:cs="Times New Roman"/>
@@ -6916,8 +7644,8 @@
         <w:tab/>
         <w:t>Business Review</w:t>
       </w:r>
-      <w:bookmarkEnd w:id="3"/>
-      <w:bookmarkEnd w:id="4"/>
+      <w:bookmarkEnd w:id="7"/>
+      <w:bookmarkEnd w:id="8"/>
       <w:r>
         <w:rPr>
           <w:sz w:val="36"/>
@@ -6926,11 +7654,340 @@
         <w:tab/>
       </w:r>
     </w:p>
-    <w:p>
-      <w:pPr>
+    <w:p/>
+    <w:p>
+      <w:pPr>
+        <w:ind w:firstLine="720"/>
         <w:jc w:val="both"/>
         <w:rPr>
-          <w:rFonts w:ascii="Times New Roman" w:hAnsi="Times New Roman" w:cs="Times New Roman"/>
+          <w:rFonts w:ascii="Times New Roman" w:eastAsia="Times New Roman" w:hAnsi="Times New Roman" w:cs="Times New Roman"/>
+          <w:color w:val="FF0000"/>
+          <w:sz w:val="24"/>
+          <w:szCs w:val="24"/>
+        </w:rPr>
+      </w:pPr>
+      <w:r>
+        <w:rPr>
+          <w:rFonts w:ascii="Times New Roman" w:hAnsi="Times New Roman" w:cs="Times New Roman"/>
+          <w:color w:val="FF0000"/>
+          <w:sz w:val="24"/>
+          <w:szCs w:val="24"/>
+        </w:rPr>
+        <w:t xml:space="preserve">Business Review </w:t>
+      </w:r>
+      <w:r>
+        <w:rPr>
+          <w:rFonts w:ascii="Times New Roman" w:hAnsi="Times New Roman" w:cs="Times New Roman"/>
+          <w:color w:val="FF0000"/>
+          <w:sz w:val="24"/>
+          <w:szCs w:val="24"/>
+        </w:rPr>
+        <w:t xml:space="preserve">in the </w:t>
+      </w:r>
+      <w:r>
+        <w:rPr>
+          <w:rFonts w:ascii="Times New Roman" w:hAnsi="Times New Roman" w:cs="Times New Roman"/>
+          <w:color w:val="FF0000"/>
+          <w:sz w:val="24"/>
+          <w:szCs w:val="24"/>
+        </w:rPr>
+        <w:t xml:space="preserve">present process </w:t>
+      </w:r>
+      <w:r>
+        <w:rPr>
+          <w:rFonts w:ascii="Times New Roman" w:hAnsi="Times New Roman" w:cs="Times New Roman"/>
+          <w:color w:val="FF0000"/>
+          <w:sz w:val="24"/>
+          <w:szCs w:val="24"/>
+        </w:rPr>
+        <w:t>of IT equipment management within</w:t>
+      </w:r>
+      <w:r>
+        <w:rPr>
+          <w:rFonts w:ascii="Times New Roman" w:hAnsi="Times New Roman" w:cs="Times New Roman"/>
+          <w:color w:val="FF0000"/>
+          <w:sz w:val="24"/>
+          <w:szCs w:val="24"/>
+        </w:rPr>
+        <w:t xml:space="preserve"> </w:t>
+      </w:r>
+      <w:r>
+        <w:rPr>
+          <w:rFonts w:ascii="Times New Roman" w:eastAsia="Times New Roman" w:hAnsi="Times New Roman" w:cs="Times New Roman"/>
+          <w:color w:val="FF0000"/>
+          <w:sz w:val="24"/>
+          <w:szCs w:val="24"/>
+        </w:rPr>
+        <w:t xml:space="preserve">College of Arts, Media and Technology </w:t>
+      </w:r>
+      <w:r>
+        <w:rPr>
+          <w:rFonts w:ascii="Times New Roman" w:eastAsia="Times New Roman" w:hAnsi="Times New Roman" w:cs="Times New Roman"/>
+          <w:color w:val="FF0000"/>
+          <w:sz w:val="24"/>
+          <w:szCs w:val="24"/>
+        </w:rPr>
+        <w:t>(CAMT)</w:t>
+      </w:r>
+      <w:r>
+        <w:t xml:space="preserve">, </w:t>
+      </w:r>
+      <w:r>
+        <w:rPr>
+          <w:color w:val="FF0000"/>
+        </w:rPr>
+        <w:t xml:space="preserve">There are three </w:t>
+      </w:r>
+      <w:r>
+        <w:rPr>
+          <w:rFonts w:ascii="Times New Roman" w:eastAsia="Times New Roman" w:hAnsi="Times New Roman" w:cs="Times New Roman"/>
+          <w:color w:val="FF0000"/>
+          <w:sz w:val="24"/>
+          <w:szCs w:val="24"/>
+        </w:rPr>
+        <w:t xml:space="preserve">primary processes for manage the durable article that consist of recording and durable articles information management, the durable articles repair, and planning purchasing the durable articles. </w:t>
+      </w:r>
+    </w:p>
+    <w:p>
+      <w:pPr>
+        <w:ind w:firstLine="720"/>
+        <w:jc w:val="both"/>
+        <w:rPr>
+          <w:rFonts w:ascii="Times New Roman" w:eastAsia="Times New Roman" w:hAnsi="Times New Roman" w:cs="Times New Roman"/>
+          <w:color w:val="FF0000"/>
+          <w:sz w:val="24"/>
+          <w:szCs w:val="24"/>
+        </w:rPr>
+      </w:pPr>
+      <w:r>
+        <w:rPr>
+          <w:rFonts w:ascii="Times New Roman" w:eastAsia="Times New Roman" w:hAnsi="Times New Roman" w:cs="Times New Roman"/>
+          <w:color w:val="FF0000"/>
+          <w:sz w:val="24"/>
+          <w:szCs w:val="24"/>
+        </w:rPr>
+        <w:t>The first process, recording and durables articles information management</w:t>
+      </w:r>
+      <w:r>
+        <w:rPr>
+          <w:rFonts w:ascii="Times New Roman" w:eastAsia="Times New Roman" w:hAnsi="Times New Roman" w:cs="Times New Roman"/>
+          <w:color w:val="FF0000"/>
+          <w:sz w:val="24"/>
+          <w:szCs w:val="24"/>
+        </w:rPr>
+        <w:t xml:space="preserve"> is a process for</w:t>
+      </w:r>
+      <w:r>
+        <w:rPr>
+          <w:rFonts w:ascii="Times New Roman" w:eastAsia="Times New Roman" w:hAnsi="Times New Roman" w:cs="Times New Roman"/>
+          <w:color w:val="FF0000"/>
+          <w:sz w:val="24"/>
+          <w:szCs w:val="24"/>
+        </w:rPr>
+        <w:t xml:space="preserve"> record the IT equipment to the Microsoft Excel</w:t>
+      </w:r>
+      <w:r>
+        <w:rPr>
+          <w:rFonts w:ascii="Times New Roman" w:eastAsia="Times New Roman" w:hAnsi="Times New Roman" w:cs="Times New Roman"/>
+          <w:color w:val="FF0000"/>
+          <w:sz w:val="24"/>
+          <w:szCs w:val="24"/>
+        </w:rPr>
+        <w:t xml:space="preserve"> when IT staff get new IT equipment</w:t>
+      </w:r>
+      <w:r>
+        <w:rPr>
+          <w:rFonts w:ascii="Times New Roman" w:eastAsia="Times New Roman" w:hAnsi="Times New Roman" w:cs="Times New Roman"/>
+          <w:color w:val="FF0000"/>
+          <w:sz w:val="24"/>
+          <w:szCs w:val="24"/>
+        </w:rPr>
+        <w:t xml:space="preserve">. </w:t>
+      </w:r>
+    </w:p>
+    <w:p>
+      <w:pPr>
+        <w:ind w:firstLine="720"/>
+        <w:jc w:val="both"/>
+        <w:rPr>
+          <w:rFonts w:ascii="Times New Roman" w:eastAsia="Times New Roman" w:hAnsi="Times New Roman"/>
+          <w:color w:val="FF0000"/>
+          <w:sz w:val="24"/>
+          <w:szCs w:val="24"/>
+          <w:cs/>
+        </w:rPr>
+      </w:pPr>
+      <w:r>
+        <w:rPr>
+          <w:rFonts w:ascii="Times New Roman" w:eastAsia="Times New Roman" w:hAnsi="Times New Roman" w:cs="Times New Roman"/>
+          <w:color w:val="FF0000"/>
+          <w:sz w:val="24"/>
+          <w:szCs w:val="24"/>
+        </w:rPr>
+        <w:t xml:space="preserve">The second process, </w:t>
+      </w:r>
+      <w:r>
+        <w:rPr>
+          <w:rFonts w:ascii="Times New Roman" w:eastAsia="Times New Roman" w:hAnsi="Times New Roman" w:cs="Times New Roman"/>
+          <w:color w:val="FF0000"/>
+          <w:sz w:val="24"/>
+          <w:szCs w:val="24"/>
+        </w:rPr>
+        <w:t xml:space="preserve">the durable articles repair </w:t>
+      </w:r>
+      <w:r>
+        <w:rPr>
+          <w:rFonts w:ascii="Times New Roman" w:eastAsia="Times New Roman" w:hAnsi="Times New Roman" w:cs="Times New Roman"/>
+          <w:color w:val="FF0000"/>
+          <w:sz w:val="24"/>
+          <w:szCs w:val="24"/>
+        </w:rPr>
+        <w:t>is a process for</w:t>
+      </w:r>
+      <w:r>
+        <w:rPr>
+          <w:rFonts w:ascii="Times New Roman" w:eastAsia="Times New Roman" w:hAnsi="Times New Roman" w:cs="Times New Roman"/>
+          <w:color w:val="FF0000"/>
+          <w:sz w:val="24"/>
+          <w:szCs w:val="24"/>
+        </w:rPr>
+        <w:t xml:space="preserve"> inform to repair IT equipment, </w:t>
+      </w:r>
+      <w:r>
+        <w:rPr>
+          <w:rFonts w:ascii="Times New Roman" w:eastAsia="Times New Roman" w:hAnsi="Times New Roman" w:cs="Times New Roman"/>
+          <w:color w:val="FF0000"/>
+          <w:sz w:val="24"/>
+          <w:szCs w:val="24"/>
+        </w:rPr>
+        <w:t>staff or lecturer</w:t>
+      </w:r>
+      <w:r>
+        <w:rPr>
+          <w:rFonts w:ascii="Times New Roman" w:eastAsia="Times New Roman" w:hAnsi="Times New Roman" w:cs="Times New Roman"/>
+          <w:color w:val="FF0000"/>
+          <w:sz w:val="24"/>
+          <w:szCs w:val="24"/>
+        </w:rPr>
+        <w:t xml:space="preserve"> need to write an informed document. After that IT staff will assign the task and record the detail to Microsoft Excel. If IT staff can repair IT equipment, the repair information will be recorded to Microsoft Excel and inform to the staff via telephone. </w:t>
+      </w:r>
+      <w:r>
+        <w:rPr>
+          <w:rFonts w:ascii="Times New Roman" w:eastAsia="Times New Roman" w:hAnsi="Times New Roman" w:cs="Times New Roman"/>
+          <w:color w:val="FF0000"/>
+          <w:sz w:val="24"/>
+          <w:szCs w:val="24"/>
+        </w:rPr>
+        <w:t>If IT staff cannot repair</w:t>
+      </w:r>
+      <w:r>
+        <w:rPr>
+          <w:rFonts w:ascii="Times New Roman" w:eastAsia="Times New Roman" w:hAnsi="Times New Roman" w:cs="Times New Roman"/>
+          <w:color w:val="FF0000"/>
+          <w:sz w:val="24"/>
+          <w:szCs w:val="24"/>
+        </w:rPr>
+        <w:t xml:space="preserve"> or</w:t>
+      </w:r>
+      <w:r>
+        <w:rPr>
+          <w:rFonts w:ascii="Times New Roman" w:eastAsia="Times New Roman" w:hAnsi="Times New Roman" w:cs="Times New Roman"/>
+          <w:color w:val="FF0000"/>
+          <w:sz w:val="24"/>
+          <w:szCs w:val="24"/>
+        </w:rPr>
+        <w:t xml:space="preserve"> IT equipment expire or almost expire, IT staff of CAMT will identify it and inform the staff via telephone. </w:t>
+      </w:r>
+    </w:p>
+    <w:p>
+      <w:pPr>
+        <w:ind w:firstLine="720"/>
+        <w:jc w:val="both"/>
+        <w:rPr>
+          <w:rFonts w:ascii="Times New Roman" w:eastAsia="Times New Roman" w:hAnsi="Times New Roman" w:cs="Times New Roman"/>
+          <w:color w:val="FF0000"/>
+          <w:sz w:val="24"/>
+          <w:szCs w:val="24"/>
+        </w:rPr>
+      </w:pPr>
+      <w:r>
+        <w:rPr>
+          <w:rFonts w:ascii="Times New Roman" w:eastAsia="Times New Roman" w:hAnsi="Times New Roman" w:cs="Times New Roman"/>
+          <w:color w:val="FF0000"/>
+          <w:sz w:val="24"/>
+          <w:szCs w:val="24"/>
+        </w:rPr>
+        <w:t xml:space="preserve">The Third process, </w:t>
+      </w:r>
+      <w:r>
+        <w:rPr>
+          <w:rFonts w:ascii="Times New Roman" w:eastAsia="Times New Roman" w:hAnsi="Times New Roman" w:cs="Times New Roman"/>
+          <w:color w:val="FF0000"/>
+          <w:sz w:val="24"/>
+          <w:szCs w:val="24"/>
+        </w:rPr>
+        <w:t>planning purchasing the durable articles</w:t>
+      </w:r>
+      <w:r>
+        <w:rPr>
+          <w:rFonts w:ascii="Times New Roman" w:eastAsia="Times New Roman" w:hAnsi="Times New Roman" w:cs="Times New Roman"/>
+          <w:color w:val="FF0000"/>
+          <w:sz w:val="24"/>
+          <w:szCs w:val="24"/>
+        </w:rPr>
+        <w:t xml:space="preserve"> is a process to</w:t>
+      </w:r>
+      <w:r>
+        <w:rPr>
+          <w:rFonts w:ascii="Times New Roman" w:eastAsia="Times New Roman" w:hAnsi="Times New Roman" w:cs="Times New Roman"/>
+          <w:color w:val="FF0000"/>
+          <w:sz w:val="24"/>
+          <w:szCs w:val="24"/>
+        </w:rPr>
+        <w:t xml:space="preserve"> analyze the IT equipment that expire or almost expire, and the brand of IT equipment that is often </w:t>
+      </w:r>
+      <w:r>
+        <w:rPr>
+          <w:rFonts w:ascii="Times New Roman" w:eastAsia="Times New Roman" w:hAnsi="Times New Roman" w:cs="Times New Roman"/>
+          <w:color w:val="FF0000"/>
+          <w:sz w:val="24"/>
+          <w:szCs w:val="24"/>
+        </w:rPr>
+        <w:t>broken</w:t>
+      </w:r>
+      <w:r>
+        <w:rPr>
+          <w:rFonts w:ascii="Times New Roman" w:eastAsia="Times New Roman" w:hAnsi="Times New Roman" w:cs="Times New Roman"/>
+          <w:color w:val="FF0000"/>
+          <w:sz w:val="24"/>
+          <w:szCs w:val="24"/>
+        </w:rPr>
+        <w:t xml:space="preserve"> from Microsoft Excel for planning to purchase new IT equipment</w:t>
+      </w:r>
+      <w:r>
+        <w:rPr>
+          <w:rFonts w:ascii="Times New Roman" w:eastAsia="Times New Roman" w:hAnsi="Times New Roman" w:cs="Times New Roman"/>
+          <w:color w:val="FF0000"/>
+          <w:sz w:val="24"/>
+          <w:szCs w:val="24"/>
+        </w:rPr>
+        <w:t xml:space="preserve"> by IT staff</w:t>
+      </w:r>
+      <w:r>
+        <w:rPr>
+          <w:rFonts w:ascii="Times New Roman" w:eastAsia="Times New Roman" w:hAnsi="Times New Roman" w:cs="Times New Roman"/>
+          <w:color w:val="FF0000"/>
+          <w:sz w:val="24"/>
+          <w:szCs w:val="24"/>
+        </w:rPr>
+        <w:t xml:space="preserve"> in next semester.</w:t>
+      </w:r>
+    </w:p>
+    <w:p>
+      <w:pPr>
+        <w:jc w:val="both"/>
+        <w:rPr>
+          <w:rFonts w:ascii="Times New Roman" w:hAnsi="Times New Roman"/>
           <w:sz w:val="24"/>
           <w:szCs w:val="24"/>
         </w:rPr>
@@ -6946,19 +8003,358 @@
       <w:r>
         <w:rPr>
           <w:rFonts w:ascii="Times New Roman" w:hAnsi="Times New Roman" w:cs="Times New Roman"/>
-          <w:sz w:val="24"/>
-          <w:szCs w:val="24"/>
-        </w:rPr>
-        <w:tab/>
-      </w:r>
-      <w:r>
-        <w:rPr>
-          <w:rFonts w:ascii="Times New Roman" w:hAnsi="Times New Roman" w:cs="Times New Roman"/>
-          <w:sz w:val="24"/>
-          <w:szCs w:val="24"/>
-        </w:rPr>
-        <w:t>The general repairing management system is a tool for helping technicians about repairing media. It contributes to managing or allocate jobs of each technician. Moreover, it can record broken media detail, which technicians are unnecessary to remember those detail, but they use repairing management system for recording detail.</w:t>
-      </w:r>
+          <w:color w:val="FF0000"/>
+          <w:sz w:val="24"/>
+          <w:szCs w:val="24"/>
+        </w:rPr>
+        <w:t>Generally,</w:t>
+      </w:r>
+      <w:r>
+        <w:rPr>
+          <w:rFonts w:ascii="Times New Roman" w:hAnsi="Times New Roman" w:cs="Times New Roman"/>
+          <w:color w:val="FF0000"/>
+          <w:sz w:val="24"/>
+          <w:szCs w:val="24"/>
+        </w:rPr>
+        <w:t xml:space="preserve"> t</w:t>
+      </w:r>
+      <w:r>
+        <w:rPr>
+          <w:rFonts w:ascii="Times New Roman" w:hAnsi="Times New Roman" w:cs="Times New Roman"/>
+          <w:color w:val="FF0000"/>
+          <w:sz w:val="24"/>
+          <w:szCs w:val="24"/>
+        </w:rPr>
+        <w:t xml:space="preserve">he </w:t>
+      </w:r>
+      <w:r>
+        <w:rPr>
+          <w:rFonts w:ascii="Times New Roman" w:hAnsi="Times New Roman" w:cs="Times New Roman"/>
+          <w:color w:val="FF0000"/>
+          <w:sz w:val="24"/>
+          <w:szCs w:val="24"/>
+        </w:rPr>
+        <w:t>standard</w:t>
+      </w:r>
+      <w:r>
+        <w:rPr>
+          <w:rFonts w:ascii="Times New Roman" w:hAnsi="Times New Roman" w:cs="Times New Roman"/>
+          <w:color w:val="FF0000"/>
+          <w:sz w:val="24"/>
+          <w:szCs w:val="24"/>
+        </w:rPr>
+        <w:t xml:space="preserve"> repairing management system </w:t>
+      </w:r>
+      <w:r>
+        <w:rPr>
+          <w:rFonts w:ascii="Times New Roman" w:hAnsi="Times New Roman" w:cs="Times New Roman"/>
+          <w:color w:val="FF0000"/>
+          <w:sz w:val="24"/>
+          <w:szCs w:val="24"/>
+        </w:rPr>
+        <w:t>will</w:t>
+      </w:r>
+      <w:r>
+        <w:rPr>
+          <w:rFonts w:ascii="Times New Roman" w:hAnsi="Times New Roman" w:cs="Times New Roman"/>
+          <w:color w:val="FF0000"/>
+          <w:sz w:val="24"/>
+          <w:szCs w:val="24"/>
+        </w:rPr>
+        <w:t xml:space="preserve"> </w:t>
+      </w:r>
+      <w:r>
+        <w:rPr>
+          <w:rFonts w:ascii="Times New Roman" w:hAnsi="Times New Roman" w:cs="Times New Roman"/>
+          <w:color w:val="FF0000"/>
+          <w:sz w:val="24"/>
+          <w:szCs w:val="24"/>
+        </w:rPr>
+        <w:t>provide</w:t>
+      </w:r>
+      <w:r>
+        <w:rPr>
+          <w:rFonts w:ascii="Times New Roman" w:hAnsi="Times New Roman" w:cs="Times New Roman"/>
+          <w:color w:val="FF0000"/>
+          <w:sz w:val="24"/>
+          <w:szCs w:val="24"/>
+        </w:rPr>
+        <w:t xml:space="preserve"> the user account system,</w:t>
+      </w:r>
+      <w:r>
+        <w:rPr>
+          <w:rFonts w:ascii="Times New Roman" w:hAnsi="Times New Roman" w:cs="Times New Roman"/>
+          <w:color w:val="FF0000"/>
+          <w:sz w:val="24"/>
+          <w:szCs w:val="24"/>
+        </w:rPr>
+        <w:t xml:space="preserve"> </w:t>
+      </w:r>
+      <w:r>
+        <w:rPr>
+          <w:rFonts w:ascii="Times New Roman" w:hAnsi="Times New Roman" w:cs="Times New Roman"/>
+          <w:color w:val="FF0000"/>
+          <w:sz w:val="24"/>
+          <w:szCs w:val="24"/>
+        </w:rPr>
+        <w:t>contributes to managing or allocate jobs of each technician</w:t>
+      </w:r>
+      <w:r>
+        <w:rPr>
+          <w:rFonts w:ascii="Times New Roman" w:hAnsi="Times New Roman" w:cs="Times New Roman"/>
+          <w:color w:val="FF0000"/>
+          <w:sz w:val="24"/>
+          <w:szCs w:val="24"/>
+        </w:rPr>
+        <w:t>,</w:t>
+      </w:r>
+      <w:r>
+        <w:rPr>
+          <w:rFonts w:ascii="Times New Roman" w:hAnsi="Times New Roman" w:cs="Times New Roman"/>
+          <w:color w:val="FF0000"/>
+          <w:sz w:val="24"/>
+          <w:szCs w:val="24"/>
+        </w:rPr>
+        <w:t xml:space="preserve"> record broken </w:t>
+      </w:r>
+      <w:r>
+        <w:rPr>
+          <w:rFonts w:ascii="Times New Roman" w:hAnsi="Times New Roman" w:cs="Times New Roman"/>
+          <w:color w:val="FF0000"/>
+          <w:sz w:val="24"/>
+          <w:szCs w:val="24"/>
+        </w:rPr>
+        <w:t>IT equipment</w:t>
+      </w:r>
+      <w:r>
+        <w:rPr>
+          <w:rFonts w:ascii="Times New Roman" w:hAnsi="Times New Roman" w:cs="Times New Roman"/>
+          <w:color w:val="FF0000"/>
+          <w:sz w:val="24"/>
+          <w:szCs w:val="24"/>
+        </w:rPr>
+        <w:t xml:space="preserve"> detail</w:t>
+      </w:r>
+      <w:r>
+        <w:rPr>
+          <w:rFonts w:ascii="Times New Roman" w:hAnsi="Times New Roman" w:cs="Times New Roman"/>
+          <w:color w:val="FF0000"/>
+          <w:sz w:val="24"/>
+          <w:szCs w:val="24"/>
+        </w:rPr>
+        <w:t xml:space="preserve"> and </w:t>
+      </w:r>
+      <w:r>
+        <w:rPr>
+          <w:rFonts w:ascii="Times New Roman" w:hAnsi="Times New Roman" w:cs="Times New Roman"/>
+          <w:color w:val="FF0000"/>
+          <w:sz w:val="24"/>
+          <w:szCs w:val="24"/>
+        </w:rPr>
+        <w:t>repair information</w:t>
+      </w:r>
+      <w:r>
+        <w:rPr>
+          <w:rFonts w:ascii="Times New Roman" w:hAnsi="Times New Roman" w:cs="Times New Roman"/>
+          <w:color w:val="FF0000"/>
+          <w:sz w:val="24"/>
+          <w:szCs w:val="24"/>
+        </w:rPr>
+        <w:t xml:space="preserve">, </w:t>
+      </w:r>
+      <w:r>
+        <w:rPr>
+          <w:rFonts w:ascii="Times New Roman" w:hAnsi="Times New Roman" w:cs="Times New Roman"/>
+          <w:color w:val="FF0000"/>
+          <w:sz w:val="24"/>
+          <w:szCs w:val="24"/>
+        </w:rPr>
+        <w:t>search IT equipment, and check the progress of repair</w:t>
+      </w:r>
+      <w:r>
+        <w:rPr>
+          <w:rFonts w:ascii="Times New Roman" w:hAnsi="Times New Roman"/>
+          <w:color w:val="FF0000"/>
+          <w:sz w:val="24"/>
+          <w:szCs w:val="24"/>
+        </w:rPr>
+        <w:t>.</w:t>
+      </w:r>
+      <w:r>
+        <w:rPr>
+          <w:rFonts w:ascii="Times New Roman" w:hAnsi="Times New Roman"/>
+          <w:color w:val="FF0000"/>
+          <w:sz w:val="24"/>
+          <w:szCs w:val="24"/>
+        </w:rPr>
+        <w:t xml:space="preserve"> So the repair system require functions for </w:t>
+      </w:r>
+      <w:r>
+        <w:rPr>
+          <w:rFonts w:ascii="Times New Roman" w:hAnsi="Times New Roman"/>
+          <w:color w:val="FF0000"/>
+          <w:sz w:val="24"/>
+          <w:szCs w:val="24"/>
+        </w:rPr>
+        <w:t>IT equipment</w:t>
+      </w:r>
+      <w:r>
+        <w:rPr>
+          <w:rFonts w:ascii="Times New Roman" w:hAnsi="Times New Roman"/>
+          <w:color w:val="FF0000"/>
+          <w:sz w:val="24"/>
+          <w:szCs w:val="24"/>
+        </w:rPr>
+        <w:t xml:space="preserve"> management, </w:t>
+      </w:r>
+      <w:r>
+        <w:rPr>
+          <w:rFonts w:ascii="Times New Roman" w:hAnsi="Times New Roman"/>
+          <w:color w:val="FF0000"/>
+          <w:sz w:val="24"/>
+          <w:szCs w:val="24"/>
+        </w:rPr>
+        <w:t>user account</w:t>
+      </w:r>
+      <w:r>
+        <w:rPr>
+          <w:rFonts w:ascii="Times New Roman" w:hAnsi="Times New Roman"/>
+          <w:color w:val="FF0000"/>
+          <w:sz w:val="24"/>
+          <w:szCs w:val="24"/>
+        </w:rPr>
+        <w:t xml:space="preserve"> management, </w:t>
+      </w:r>
+      <w:r>
+        <w:rPr>
+          <w:rFonts w:ascii="Times New Roman" w:hAnsi="Times New Roman"/>
+          <w:color w:val="FF0000"/>
+          <w:sz w:val="24"/>
+          <w:szCs w:val="24"/>
+        </w:rPr>
+        <w:t>repair information management</w:t>
+      </w:r>
+      <w:r>
+        <w:rPr>
+          <w:rFonts w:ascii="Times New Roman" w:hAnsi="Times New Roman"/>
+          <w:color w:val="FF0000"/>
+          <w:sz w:val="24"/>
+          <w:szCs w:val="24"/>
+        </w:rPr>
+        <w:t xml:space="preserve">, </w:t>
+      </w:r>
+      <w:r>
+        <w:rPr>
+          <w:rFonts w:ascii="Times New Roman" w:hAnsi="Times New Roman"/>
+          <w:color w:val="FF0000"/>
+          <w:sz w:val="24"/>
+          <w:szCs w:val="24"/>
+        </w:rPr>
+        <w:t>MIS</w:t>
+      </w:r>
+      <w:bookmarkStart w:id="9" w:name="_GoBack"/>
+      <w:bookmarkEnd w:id="9"/>
+      <w:r>
+        <w:rPr>
+          <w:rFonts w:ascii="Times New Roman" w:hAnsi="Times New Roman"/>
+          <w:color w:val="FF0000"/>
+          <w:sz w:val="24"/>
+          <w:szCs w:val="24"/>
+        </w:rPr>
+        <w:t>, n</w:t>
+      </w:r>
+      <w:r>
+        <w:rPr>
+          <w:rFonts w:ascii="Times New Roman" w:hAnsi="Times New Roman"/>
+          <w:color w:val="FF0000"/>
+          <w:sz w:val="24"/>
+          <w:szCs w:val="24"/>
+        </w:rPr>
+        <w:t>otification</w:t>
+      </w:r>
+      <w:r>
+        <w:rPr>
+          <w:rFonts w:ascii="Times New Roman" w:hAnsi="Times New Roman"/>
+          <w:color w:val="FF0000"/>
+          <w:sz w:val="24"/>
+          <w:szCs w:val="24"/>
+        </w:rPr>
+        <w:t xml:space="preserve"> and t</w:t>
+      </w:r>
+      <w:r>
+        <w:rPr>
+          <w:rFonts w:ascii="Times New Roman" w:hAnsi="Times New Roman"/>
+          <w:color w:val="FF0000"/>
+          <w:sz w:val="24"/>
+          <w:szCs w:val="24"/>
+        </w:rPr>
+        <w:t>racking</w:t>
+      </w:r>
+      <w:r>
+        <w:rPr>
+          <w:rFonts w:ascii="Times New Roman" w:hAnsi="Times New Roman"/>
+          <w:color w:val="FF0000"/>
+          <w:sz w:val="24"/>
+          <w:szCs w:val="24"/>
+        </w:rPr>
+        <w:t>.</w:t>
+      </w:r>
+    </w:p>
+    <w:p>
+      <w:pPr>
+        <w:tabs>
+          <w:tab w:val="left" w:pos="7543"/>
+        </w:tabs>
+      </w:pPr>
+    </w:p>
+    <w:p>
+      <w:pPr>
+        <w:tabs>
+          <w:tab w:val="left" w:pos="7543"/>
+        </w:tabs>
+      </w:pPr>
+    </w:p>
+    <w:p>
+      <w:pPr>
+        <w:tabs>
+          <w:tab w:val="left" w:pos="7543"/>
+        </w:tabs>
+      </w:pPr>
+    </w:p>
+    <w:p>
+      <w:pPr>
+        <w:tabs>
+          <w:tab w:val="left" w:pos="7543"/>
+        </w:tabs>
+      </w:pPr>
+    </w:p>
+    <w:p>
+      <w:pPr>
+        <w:tabs>
+          <w:tab w:val="left" w:pos="7543"/>
+        </w:tabs>
+      </w:pPr>
+    </w:p>
+    <w:p>
+      <w:pPr>
+        <w:tabs>
+          <w:tab w:val="left" w:pos="7543"/>
+        </w:tabs>
+      </w:pPr>
+    </w:p>
+    <w:p>
+      <w:pPr>
+        <w:tabs>
+          <w:tab w:val="left" w:pos="7543"/>
+        </w:tabs>
+      </w:pPr>
+    </w:p>
+    <w:p>
+      <w:pPr>
+        <w:tabs>
+          <w:tab w:val="left" w:pos="7543"/>
+        </w:tabs>
+      </w:pPr>
     </w:p>
     <w:p>
       <w:pPr>
@@ -6978,7 +8374,7 @@
           <w:szCs w:val="36"/>
         </w:rPr>
       </w:pPr>
-      <w:bookmarkStart w:id="5" w:name="_Toc422754171"/>
+      <w:bookmarkStart w:id="10" w:name="_Toc422754171"/>
       <w:r>
         <w:rPr>
           <w:rFonts w:ascii="Times New Roman" w:hAnsi="Times New Roman" w:cs="Times New Roman"/>
@@ -6986,6 +8382,7 @@
           <w:sz w:val="36"/>
           <w:szCs w:val="36"/>
         </w:rPr>
+        <w:lastRenderedPageBreak/>
         <w:t xml:space="preserve">2.1.1 </w:t>
       </w:r>
       <w:proofErr w:type="spellStart"/>
@@ -7020,7 +8417,7 @@
         </w:rPr>
         <w:t>[1]</w:t>
       </w:r>
-      <w:bookmarkEnd w:id="5"/>
+      <w:bookmarkEnd w:id="10"/>
     </w:p>
     <w:p>
       <w:pPr>
@@ -7271,8 +8668,8 @@
         </w:rPr>
         <w:t xml:space="preserve"> </w:t>
       </w:r>
-      <w:bookmarkStart w:id="6" w:name="OLE_LINK12"/>
-      <w:bookmarkStart w:id="7" w:name="OLE_LINK13"/>
+      <w:bookmarkStart w:id="11" w:name="OLE_LINK12"/>
+      <w:bookmarkStart w:id="12" w:name="OLE_LINK13"/>
       <w:r>
         <w:rPr>
           <w:rFonts w:ascii="Times New Roman" w:hAnsi="Times New Roman"/>
@@ -7281,8 +8678,8 @@
         </w:rPr>
         <w:t>technicians</w:t>
       </w:r>
-      <w:bookmarkEnd w:id="6"/>
-      <w:bookmarkEnd w:id="7"/>
+      <w:bookmarkEnd w:id="11"/>
+      <w:bookmarkEnd w:id="12"/>
       <w:r>
         <w:rPr>
           <w:rFonts w:ascii="Times New Roman" w:hAnsi="Times New Roman"/>
@@ -7291,8 +8688,8 @@
         </w:rPr>
         <w:t xml:space="preserve"> to find </w:t>
       </w:r>
-      <w:bookmarkStart w:id="8" w:name="OLE_LINK10"/>
-      <w:bookmarkStart w:id="9" w:name="OLE_LINK11"/>
+      <w:bookmarkStart w:id="13" w:name="OLE_LINK10"/>
+      <w:bookmarkStart w:id="14" w:name="OLE_LINK11"/>
       <w:r>
         <w:rPr>
           <w:rFonts w:ascii="Times New Roman" w:hAnsi="Times New Roman"/>
@@ -7301,8 +8698,8 @@
         </w:rPr>
         <w:t>their work</w:t>
       </w:r>
-      <w:bookmarkEnd w:id="8"/>
-      <w:bookmarkEnd w:id="9"/>
+      <w:bookmarkEnd w:id="13"/>
+      <w:bookmarkEnd w:id="14"/>
       <w:r>
         <w:rPr>
           <w:rFonts w:ascii="Times New Roman" w:hAnsi="Times New Roman"/>
@@ -7571,6 +8968,48 @@
     </w:p>
     <w:p>
       <w:pPr>
+        <w:tabs>
+          <w:tab w:val="left" w:pos="3510"/>
+        </w:tabs>
+      </w:pPr>
+    </w:p>
+    <w:p>
+      <w:pPr>
+        <w:tabs>
+          <w:tab w:val="left" w:pos="3510"/>
+        </w:tabs>
+      </w:pPr>
+    </w:p>
+    <w:p>
+      <w:pPr>
+        <w:tabs>
+          <w:tab w:val="left" w:pos="3510"/>
+        </w:tabs>
+      </w:pPr>
+    </w:p>
+    <w:p>
+      <w:pPr>
+        <w:tabs>
+          <w:tab w:val="left" w:pos="3510"/>
+        </w:tabs>
+      </w:pPr>
+    </w:p>
+    <w:p>
+      <w:pPr>
+        <w:tabs>
+          <w:tab w:val="left" w:pos="3510"/>
+        </w:tabs>
+      </w:pPr>
+    </w:p>
+    <w:p>
+      <w:pPr>
+        <w:tabs>
+          <w:tab w:val="left" w:pos="3510"/>
+        </w:tabs>
+      </w:pPr>
+    </w:p>
+    <w:p>
+      <w:pPr>
         <w:rPr>
           <w:rFonts w:ascii="Times New Roman" w:hAnsi="Times New Roman"/>
           <w:sz w:val="30"/>
@@ -7590,6 +9029,7 @@
         <w:rPr>
           <w:noProof/>
         </w:rPr>
+        <w:lastRenderedPageBreak/>
         <w:drawing>
           <wp:anchor distT="0" distB="0" distL="114300" distR="114300" simplePos="0" relativeHeight="251659264" behindDoc="1" locked="0" layoutInCell="1" allowOverlap="1" wp14:anchorId="3D0A454C" wp14:editId="4E1136B2">
             <wp:simplePos x="0" y="0"/>
@@ -7792,8 +9232,8 @@
           <w:szCs w:val="24"/>
         </w:rPr>
       </w:pPr>
-      <w:bookmarkStart w:id="10" w:name="OLE_LINK14"/>
-      <w:bookmarkStart w:id="11" w:name="OLE_LINK15"/>
+      <w:bookmarkStart w:id="15" w:name="OLE_LINK14"/>
+      <w:bookmarkStart w:id="16" w:name="OLE_LINK15"/>
       <w:r>
         <w:rPr>
           <w:rFonts w:ascii="Times New Roman" w:hAnsi="Times New Roman" w:cs="Times New Roman"/>
@@ -7954,8 +9394,8 @@
         </w:rPr>
         <w:t xml:space="preserve">. </w:t>
       </w:r>
-      <w:bookmarkEnd w:id="10"/>
-      <w:bookmarkEnd w:id="11"/>
+      <w:bookmarkEnd w:id="15"/>
+      <w:bookmarkEnd w:id="16"/>
     </w:p>
     <w:p>
       <w:pPr>
@@ -8130,6 +9570,28 @@
     </w:p>
     <w:p>
       <w:pPr>
+        <w:ind w:left="720" w:firstLine="720"/>
+        <w:jc w:val="both"/>
+        <w:rPr>
+          <w:rFonts w:ascii="Times New Roman" w:hAnsi="Times New Roman"/>
+          <w:sz w:val="24"/>
+          <w:szCs w:val="24"/>
+        </w:rPr>
+      </w:pPr>
+    </w:p>
+    <w:p>
+      <w:pPr>
+        <w:ind w:left="720" w:firstLine="720"/>
+        <w:jc w:val="both"/>
+        <w:rPr>
+          <w:rFonts w:ascii="Times New Roman" w:hAnsi="Times New Roman"/>
+          <w:sz w:val="24"/>
+          <w:szCs w:val="24"/>
+        </w:rPr>
+      </w:pPr>
+    </w:p>
+    <w:p>
+      <w:pPr>
         <w:pStyle w:val="3"/>
         <w:ind w:firstLine="720"/>
         <w:rPr>
@@ -8139,7 +9601,7 @@
           <w:szCs w:val="36"/>
         </w:rPr>
       </w:pPr>
-      <w:bookmarkStart w:id="12" w:name="_Toc422754172"/>
+      <w:bookmarkStart w:id="17" w:name="_Toc422754172"/>
       <w:r>
         <w:rPr>
           <w:rFonts w:ascii="Times New Roman" w:hAnsi="Times New Roman" w:cs="Times New Roman"/>
@@ -8150,7 +9612,7 @@
         <w:lastRenderedPageBreak/>
         <w:t>2.1.2 Service Center [2]</w:t>
       </w:r>
-      <w:bookmarkEnd w:id="12"/>
+      <w:bookmarkEnd w:id="17"/>
     </w:p>
     <w:p>
       <w:pPr>
@@ -8177,7 +9639,23 @@
           <w:sz w:val="24"/>
           <w:szCs w:val="24"/>
         </w:rPr>
-        <w:t>Service Center is an application for repairing management. This system uses for repair and installation, such as appliance repair service center, PC repair shop, and mobile repair shop. This system provides the user to view the repair detail and search IT gadgets. Service Center supports major features as follows,</w:t>
+        <w:t xml:space="preserve">Service Center is an application for repairing management. This system uses for repair and installation, such as appliance repair service center, PC repair shop, and mobile repair shop. This system provides the user to view the repair detail and search IT </w:t>
+      </w:r>
+      <w:r>
+        <w:rPr>
+          <w:rFonts w:ascii="Times New Roman" w:hAnsi="Times New Roman" w:cs="Times New Roman"/>
+          <w:sz w:val="24"/>
+          <w:szCs w:val="24"/>
+        </w:rPr>
+        <w:t>equipment</w:t>
+      </w:r>
+      <w:r>
+        <w:rPr>
+          <w:rFonts w:ascii="Times New Roman" w:hAnsi="Times New Roman" w:cs="Times New Roman"/>
+          <w:sz w:val="24"/>
+          <w:szCs w:val="24"/>
+        </w:rPr>
+        <w:t>. Service Center supports major features as follows,</w:t>
       </w:r>
     </w:p>
     <w:p>
@@ -8719,8 +10197,8 @@
           <w:szCs w:val="24"/>
         </w:rPr>
       </w:pPr>
-      <w:bookmarkStart w:id="13" w:name="OLE_LINK8"/>
-      <w:bookmarkStart w:id="14" w:name="OLE_LINK9"/>
+      <w:bookmarkStart w:id="18" w:name="OLE_LINK8"/>
+      <w:bookmarkStart w:id="19" w:name="OLE_LINK9"/>
     </w:p>
     <w:p>
       <w:pPr>
@@ -8816,8 +10294,8 @@
         <w:t>Pros</w:t>
       </w:r>
     </w:p>
-    <w:bookmarkEnd w:id="13"/>
-    <w:bookmarkEnd w:id="14"/>
+    <w:bookmarkEnd w:id="18"/>
+    <w:bookmarkEnd w:id="19"/>
     <w:p>
       <w:pPr>
         <w:ind w:left="720" w:firstLine="720"/>
@@ -8850,7 +10328,7 @@
           <w:sz w:val="24"/>
           <w:szCs w:val="24"/>
         </w:rPr>
-        <w:t xml:space="preserve"> convenient </w:t>
+        <w:t xml:space="preserve"> </w:t>
       </w:r>
       <w:r>
         <w:rPr>
@@ -8858,15 +10336,7 @@
           <w:sz w:val="24"/>
           <w:szCs w:val="24"/>
         </w:rPr>
-        <w:t>to</w:t>
-      </w:r>
-      <w:r>
-        <w:rPr>
-          <w:rFonts w:ascii="Times New Roman" w:hAnsi="Times New Roman"/>
-          <w:sz w:val="24"/>
-          <w:szCs w:val="24"/>
-        </w:rPr>
-        <w:t xml:space="preserve"> repairing technicians</w:t>
+        <w:t>a repairing system to technicians</w:t>
       </w:r>
       <w:r>
         <w:rPr>
@@ -8982,7 +10452,7 @@
           <w:lang w:val="en-GB"/>
         </w:rPr>
       </w:pPr>
-      <w:bookmarkStart w:id="15" w:name="_Toc422754173"/>
+      <w:bookmarkStart w:id="20" w:name="_Toc422754173"/>
       <w:r>
         <w:rPr>
           <w:rFonts w:ascii="Times New Roman" w:hAnsi="Times New Roman" w:cs="Times New Roman"/>
@@ -9003,7 +10473,7 @@
         </w:rPr>
         <w:t xml:space="preserve"> Review</w:t>
       </w:r>
-      <w:bookmarkEnd w:id="15"/>
+      <w:bookmarkEnd w:id="20"/>
     </w:p>
     <w:p>
       <w:pPr>
@@ -9036,7 +10506,7 @@
         </w:rPr>
         <w:t xml:space="preserve"> </w:t>
       </w:r>
-      <w:bookmarkStart w:id="16" w:name="_Toc422754174"/>
+      <w:bookmarkStart w:id="21" w:name="_Toc422754174"/>
       <w:r>
         <w:rPr>
           <w:rFonts w:ascii="Times New Roman" w:hAnsi="Times New Roman" w:cs="Times New Roman"/>
@@ -9055,7 +10525,7 @@
         </w:rPr>
         <w:t xml:space="preserve"> MVC [3]</w:t>
       </w:r>
-      <w:bookmarkEnd w:id="16"/>
+      <w:bookmarkEnd w:id="21"/>
     </w:p>
     <w:p/>
     <w:p>
@@ -9489,7 +10959,7 @@
         <w:lastRenderedPageBreak/>
         <w:t xml:space="preserve"> </w:t>
       </w:r>
-      <w:bookmarkStart w:id="17" w:name="_Toc422754175"/>
+      <w:bookmarkStart w:id="22" w:name="_Toc422754175"/>
       <w:r>
         <w:rPr>
           <w:rFonts w:ascii="Times New Roman" w:hAnsi="Times New Roman" w:cs="Times New Roman"/>
@@ -9517,7 +10987,7 @@
         </w:rPr>
         <w:t>]</w:t>
       </w:r>
-      <w:bookmarkEnd w:id="17"/>
+      <w:bookmarkEnd w:id="22"/>
     </w:p>
     <w:p/>
     <w:p/>
@@ -9842,7 +11312,7 @@
           <w:szCs w:val="36"/>
         </w:rPr>
       </w:pPr>
-      <w:bookmarkStart w:id="18" w:name="_Toc348955785"/>
+      <w:bookmarkStart w:id="23" w:name="_Toc348955785"/>
       <w:r>
         <w:rPr>
           <w:rFonts w:ascii="Times New Roman" w:hAnsi="Times New Roman" w:cs="Times New Roman"/>
@@ -9867,7 +11337,7 @@
         </w:rPr>
         <w:t>The selection of this technology</w:t>
       </w:r>
-      <w:bookmarkEnd w:id="18"/>
+      <w:bookmarkEnd w:id="23"/>
     </w:p>
     <w:p>
       <w:pPr>
@@ -10137,7 +11607,7 @@
         <w:lastRenderedPageBreak/>
         <w:t xml:space="preserve"> </w:t>
       </w:r>
-      <w:bookmarkStart w:id="19" w:name="_Toc422754176"/>
+      <w:bookmarkStart w:id="24" w:name="_Toc422754176"/>
       <w:r>
         <w:rPr>
           <w:rFonts w:ascii="Times New Roman" w:hAnsi="Times New Roman" w:cs="Times New Roman"/>
@@ -10174,7 +11644,7 @@
         </w:rPr>
         <w:t>]</w:t>
       </w:r>
-      <w:bookmarkEnd w:id="19"/>
+      <w:bookmarkEnd w:id="24"/>
     </w:p>
     <w:p>
       <w:r>
@@ -10654,7 +12124,7 @@
         <w:lastRenderedPageBreak/>
         <w:t xml:space="preserve"> </w:t>
       </w:r>
-      <w:bookmarkStart w:id="20" w:name="_Toc422754177"/>
+      <w:bookmarkStart w:id="25" w:name="_Toc422754177"/>
       <w:r>
         <w:rPr>
           <w:rFonts w:ascii="Times New Roman" w:hAnsi="Times New Roman" w:cs="Times New Roman"/>
@@ -10673,7 +12143,7 @@
         </w:rPr>
         <w:t>]</w:t>
       </w:r>
-      <w:bookmarkEnd w:id="20"/>
+      <w:bookmarkEnd w:id="25"/>
     </w:p>
     <w:p>
       <w:r>
@@ -11084,7 +12554,7 @@
           <w:lang w:val="en-GB"/>
         </w:rPr>
       </w:pPr>
-      <w:bookmarkStart w:id="21" w:name="_Toc422754178"/>
+      <w:bookmarkStart w:id="26" w:name="_Toc422754178"/>
       <w:r>
         <w:rPr>
           <w:rFonts w:ascii="Times New Roman" w:hAnsi="Times New Roman" w:cs="Times New Roman"/>
@@ -11105,7 +12575,7 @@
         </w:rPr>
         <w:t xml:space="preserve"> Review</w:t>
       </w:r>
-      <w:bookmarkEnd w:id="21"/>
+      <w:bookmarkEnd w:id="26"/>
     </w:p>
     <w:p>
       <w:pPr>
@@ -11137,7 +12607,7 @@
         </w:rPr>
         <w:t xml:space="preserve"> </w:t>
       </w:r>
-      <w:bookmarkStart w:id="22" w:name="_Toc422754179"/>
+      <w:bookmarkStart w:id="27" w:name="_Toc422754179"/>
       <w:r>
         <w:rPr>
           <w:rFonts w:ascii="Times New Roman" w:hAnsi="Times New Roman" w:cs="Times New Roman"/>
@@ -11165,7 +12635,7 @@
         </w:rPr>
         <w:t>]</w:t>
       </w:r>
-      <w:bookmarkEnd w:id="22"/>
+      <w:bookmarkEnd w:id="27"/>
     </w:p>
     <w:p>
       <w:r>
@@ -11606,7 +13076,7 @@
         <w:lastRenderedPageBreak/>
         <w:t xml:space="preserve"> </w:t>
       </w:r>
-      <w:bookmarkStart w:id="23" w:name="_Toc422754180"/>
+      <w:bookmarkStart w:id="28" w:name="_Toc422754180"/>
       <w:r>
         <w:rPr>
           <w:rFonts w:ascii="Times New Roman" w:hAnsi="Times New Roman" w:cs="Times New Roman"/>
@@ -11634,7 +13104,7 @@
         </w:rPr>
         <w:t>]</w:t>
       </w:r>
-      <w:bookmarkEnd w:id="23"/>
+      <w:bookmarkEnd w:id="28"/>
     </w:p>
     <w:p>
       <w:pPr>
@@ -12087,7 +13557,7 @@
           <w:szCs w:val="36"/>
         </w:rPr>
       </w:pPr>
-      <w:bookmarkStart w:id="24" w:name="_Toc422754181"/>
+      <w:bookmarkStart w:id="29" w:name="_Toc422754181"/>
       <w:r>
         <w:rPr>
           <w:rFonts w:ascii="Times New Roman" w:hAnsi="Times New Roman"/>
@@ -12198,7 +13668,7 @@
         </w:rPr>
         <w:t>]</w:t>
       </w:r>
-      <w:bookmarkEnd w:id="24"/>
+      <w:bookmarkEnd w:id="29"/>
     </w:p>
     <w:p/>
     <w:p/>
@@ -12623,7 +14093,7 @@
         <w:lastRenderedPageBreak/>
         <w:t xml:space="preserve"> </w:t>
       </w:r>
-      <w:bookmarkStart w:id="25" w:name="_Toc422754182"/>
+      <w:bookmarkStart w:id="30" w:name="_Toc422754182"/>
       <w:r>
         <w:rPr>
           <w:rFonts w:ascii="Times New Roman" w:hAnsi="Times New Roman" w:cs="Times New Roman"/>
@@ -12651,7 +14121,7 @@
         </w:rPr>
         <w:t>]</w:t>
       </w:r>
-      <w:bookmarkEnd w:id="25"/>
+      <w:bookmarkEnd w:id="30"/>
     </w:p>
     <w:p/>
     <w:p>
@@ -12955,7 +14425,7 @@
           <w:szCs w:val="36"/>
         </w:rPr>
       </w:pPr>
-      <w:bookmarkStart w:id="26" w:name="_Toc422754183"/>
+      <w:bookmarkStart w:id="31" w:name="_Toc422754183"/>
       <w:r>
         <w:rPr>
           <w:rFonts w:ascii="Times New Roman" w:hAnsi="Times New Roman" w:cs="Times New Roman"/>
@@ -12984,7 +14454,7 @@
         </w:rPr>
         <w:t>]</w:t>
       </w:r>
-      <w:bookmarkEnd w:id="26"/>
+      <w:bookmarkEnd w:id="31"/>
     </w:p>
     <w:p/>
     <w:p>
@@ -13412,7 +14882,7 @@
           <w:szCs w:val="36"/>
         </w:rPr>
       </w:pPr>
-      <w:bookmarkStart w:id="27" w:name="_Toc422754184"/>
+      <w:bookmarkStart w:id="32" w:name="_Toc422754184"/>
       <w:r>
         <w:rPr>
           <w:rFonts w:ascii="Times New Roman" w:hAnsi="Times New Roman" w:cs="Times New Roman"/>
@@ -13441,7 +14911,7 @@
         </w:rPr>
         <w:t>]</w:t>
       </w:r>
-      <w:bookmarkEnd w:id="27"/>
+      <w:bookmarkEnd w:id="32"/>
     </w:p>
     <w:p/>
     <w:p>
@@ -13777,7 +15247,6 @@
     </w:p>
     <w:p>
       <w:pPr>
-        <w:ind w:firstLine="720"/>
         <w:jc w:val="both"/>
         <w:rPr>
           <w:rFonts w:ascii="Times New Roman" w:hAnsi="Times New Roman" w:cs="Times New Roman"/>
@@ -13788,27 +15257,6 @@
     </w:p>
     <w:p>
       <w:pPr>
-        <w:ind w:firstLine="720"/>
-        <w:jc w:val="both"/>
-        <w:rPr>
-          <w:rFonts w:ascii="Times New Roman" w:hAnsi="Times New Roman" w:cs="Times New Roman"/>
-          <w:sz w:val="30"/>
-          <w:szCs w:val="30"/>
-        </w:rPr>
-      </w:pPr>
-    </w:p>
-    <w:p>
-      <w:pPr>
-        <w:jc w:val="both"/>
-        <w:rPr>
-          <w:rFonts w:ascii="Times New Roman" w:hAnsi="Times New Roman" w:cs="Times New Roman"/>
-          <w:sz w:val="30"/>
-          <w:szCs w:val="30"/>
-        </w:rPr>
-      </w:pPr>
-    </w:p>
-    <w:p>
-      <w:pPr>
         <w:pStyle w:val="1"/>
         <w:rPr>
           <w:rFonts w:ascii="Times New Roman" w:hAnsi="Times New Roman" w:cs="Times New Roman"/>
@@ -13816,15 +15264,14 @@
           <w:sz w:val="40"/>
         </w:rPr>
       </w:pPr>
-      <w:bookmarkStart w:id="28" w:name="_Toc383459378"/>
-      <w:bookmarkStart w:id="29" w:name="_Toc422754185"/>
+      <w:bookmarkStart w:id="33" w:name="_Toc383459378"/>
+      <w:bookmarkStart w:id="34" w:name="_Toc422754185"/>
       <w:r>
         <w:rPr>
           <w:rFonts w:ascii="Times New Roman" w:hAnsi="Times New Roman" w:cs="Times New Roman"/>
           <w:color w:val="auto"/>
           <w:sz w:val="40"/>
         </w:rPr>
-        <w:lastRenderedPageBreak/>
         <w:t>Chapter Three</w:t>
       </w:r>
       <w:r>
@@ -13851,8 +15298,8 @@
         </w:rPr>
         <w:t xml:space="preserve"> Quality Standard</w:t>
       </w:r>
-      <w:bookmarkEnd w:id="28"/>
-      <w:bookmarkEnd w:id="29"/>
+      <w:bookmarkEnd w:id="33"/>
+      <w:bookmarkEnd w:id="34"/>
     </w:p>
     <w:p>
       <w:pPr>
@@ -13875,8 +15322,8 @@
           <w:szCs w:val="36"/>
         </w:rPr>
       </w:pPr>
-      <w:bookmarkStart w:id="30" w:name="_Toc422754186"/>
-      <w:bookmarkStart w:id="31" w:name="_Toc383459379"/>
+      <w:bookmarkStart w:id="35" w:name="_Toc422754186"/>
+      <w:bookmarkStart w:id="36" w:name="_Toc383459379"/>
       <w:r>
         <w:rPr>
           <w:rFonts w:ascii="Times New Roman" w:hAnsi="Times New Roman" w:cs="Times New Roman"/>
@@ -13884,9 +15331,10 @@
           <w:sz w:val="36"/>
           <w:szCs w:val="36"/>
         </w:rPr>
+        <w:lastRenderedPageBreak/>
         <w:t>3.1 ISO 29110 for Very Small Entity (VSE)</w:t>
       </w:r>
-      <w:bookmarkEnd w:id="30"/>
+      <w:bookmarkEnd w:id="35"/>
       <w:r>
         <w:rPr>
           <w:rFonts w:ascii="Times New Roman" w:hAnsi="Times New Roman" w:cs="Times New Roman"/>
@@ -13896,7 +15344,7 @@
         </w:rPr>
         <w:t xml:space="preserve"> </w:t>
       </w:r>
-      <w:bookmarkEnd w:id="31"/>
+      <w:bookmarkEnd w:id="36"/>
     </w:p>
     <w:p>
       <w:pPr>
@@ -13969,8 +15417,8 @@
           <w:szCs w:val="36"/>
         </w:rPr>
       </w:pPr>
-      <w:bookmarkStart w:id="32" w:name="_Toc383459380"/>
-      <w:bookmarkStart w:id="33" w:name="_Toc422754187"/>
+      <w:bookmarkStart w:id="37" w:name="_Toc383459380"/>
+      <w:bookmarkStart w:id="38" w:name="_Toc422754187"/>
       <w:r>
         <w:rPr>
           <w:rFonts w:ascii="Times New Roman" w:hAnsi="Times New Roman" w:cs="Times New Roman"/>
@@ -13980,8 +15428,8 @@
         </w:rPr>
         <w:t>3.1.1 Project management process</w:t>
       </w:r>
-      <w:bookmarkEnd w:id="32"/>
-      <w:bookmarkEnd w:id="33"/>
+      <w:bookmarkEnd w:id="37"/>
+      <w:bookmarkEnd w:id="38"/>
     </w:p>
     <w:p>
       <w:pPr>
@@ -14124,8 +15572,8 @@
           <w:szCs w:val="36"/>
         </w:rPr>
       </w:pPr>
-      <w:bookmarkStart w:id="34" w:name="_Toc383459381"/>
-      <w:bookmarkStart w:id="35" w:name="_Toc422754188"/>
+      <w:bookmarkStart w:id="39" w:name="_Toc383459381"/>
+      <w:bookmarkStart w:id="40" w:name="_Toc422754188"/>
       <w:r>
         <w:rPr>
           <w:rFonts w:ascii="Times New Roman" w:hAnsi="Times New Roman" w:cs="Times New Roman"/>
@@ -14135,8 +15583,8 @@
         </w:rPr>
         <w:t>3.1.2 Software implementation process</w:t>
       </w:r>
-      <w:bookmarkEnd w:id="34"/>
-      <w:bookmarkEnd w:id="35"/>
+      <w:bookmarkEnd w:id="39"/>
+      <w:bookmarkEnd w:id="40"/>
     </w:p>
     <w:p>
       <w:pPr>
@@ -14315,7 +15763,7 @@
           <w:sz w:val="40"/>
         </w:rPr>
       </w:pPr>
-      <w:bookmarkStart w:id="36" w:name="_Toc422754189"/>
+      <w:bookmarkStart w:id="41" w:name="_Toc422754189"/>
       <w:r>
         <w:rPr>
           <w:rFonts w:ascii="Times New Roman" w:hAnsi="Times New Roman" w:cs="Times New Roman"/>
@@ -14325,7 +15773,7 @@
         <w:lastRenderedPageBreak/>
         <w:t>Chapter Four | Project Plan</w:t>
       </w:r>
-      <w:bookmarkEnd w:id="36"/>
+      <w:bookmarkEnd w:id="41"/>
     </w:p>
     <w:p/>
     <w:p>
@@ -14338,7 +15786,7 @@
           <w:szCs w:val="36"/>
         </w:rPr>
       </w:pPr>
-      <w:bookmarkStart w:id="37" w:name="_Toc422754190"/>
+      <w:bookmarkStart w:id="42" w:name="_Toc422754190"/>
       <w:r>
         <w:rPr>
           <w:rFonts w:ascii="Times New Roman" w:hAnsi="Times New Roman" w:cs="Times New Roman"/>
@@ -14348,7 +15796,7 @@
         </w:rPr>
         <w:t>4.1 Motivation</w:t>
       </w:r>
-      <w:bookmarkEnd w:id="37"/>
+      <w:bookmarkEnd w:id="42"/>
     </w:p>
     <w:p>
       <w:pPr>
@@ -14586,7 +16034,25 @@
           <w:sz w:val="24"/>
           <w:szCs w:val="24"/>
         </w:rPr>
-        <w:t>Moreover, there are many methods for inform broken IT gadgets.</w:t>
+        <w:t xml:space="preserve">Moreover, there are many methods for inform broken IT </w:t>
+      </w:r>
+      <w:r>
+        <w:rPr>
+          <w:rFonts w:ascii="Times New Roman" w:hAnsi="Times New Roman"/>
+          <w:color w:val="FF0000"/>
+          <w:sz w:val="24"/>
+          <w:szCs w:val="24"/>
+        </w:rPr>
+        <w:t>equipment</w:t>
+      </w:r>
+      <w:r>
+        <w:rPr>
+          <w:rFonts w:ascii="Times New Roman" w:hAnsi="Times New Roman"/>
+          <w:color w:val="FF0000"/>
+          <w:sz w:val="24"/>
+          <w:szCs w:val="24"/>
+        </w:rPr>
+        <w:t>.</w:t>
       </w:r>
     </w:p>
     <w:p>
@@ -14597,6 +16063,7 @@
           <w:rFonts w:ascii="Times New Roman" w:hAnsi="Times New Roman" w:cs="Angsana New"/>
           <w:sz w:val="24"/>
           <w:szCs w:val="30"/>
+          <w:cs/>
         </w:rPr>
       </w:pPr>
       <w:r>
@@ -14687,7 +16154,7 @@
           <w:szCs w:val="36"/>
         </w:rPr>
       </w:pPr>
-      <w:bookmarkStart w:id="38" w:name="_Toc422754191"/>
+      <w:bookmarkStart w:id="43" w:name="_Toc422754191"/>
       <w:r>
         <w:rPr>
           <w:rFonts w:ascii="Times New Roman" w:hAnsi="Times New Roman" w:cs="Times New Roman"/>
@@ -14697,7 +16164,7 @@
         </w:rPr>
         <w:t>4.2 Aim and objectives</w:t>
       </w:r>
-      <w:bookmarkEnd w:id="38"/>
+      <w:bookmarkEnd w:id="43"/>
     </w:p>
     <w:p/>
     <w:p>
@@ -14711,7 +16178,7 @@
           <w:szCs w:val="32"/>
         </w:rPr>
       </w:pPr>
-      <w:bookmarkStart w:id="39" w:name="_Toc422754192"/>
+      <w:bookmarkStart w:id="44" w:name="_Toc422754192"/>
       <w:r>
         <w:rPr>
           <w:rFonts w:ascii="Times New Roman" w:hAnsi="Times New Roman" w:cs="Times New Roman"/>
@@ -14721,7 +16188,38 @@
         </w:rPr>
         <w:t>4.2.1 Aim</w:t>
       </w:r>
-      <w:bookmarkEnd w:id="39"/>
+      <w:bookmarkEnd w:id="44"/>
+    </w:p>
+    <w:p>
+      <w:pPr>
+        <w:spacing w:before="160"/>
+        <w:ind w:left="720" w:firstLine="153"/>
+        <w:jc w:val="thaiDistribute"/>
+        <w:rPr>
+          <w:rFonts w:ascii="Times New Roman" w:hAnsi="Times New Roman" w:cs="Times New Roman"/>
+          <w:color w:val="FF0000"/>
+          <w:sz w:val="24"/>
+          <w:szCs w:val="24"/>
+        </w:rPr>
+      </w:pPr>
+      <w:r>
+        <w:rPr>
+          <w:rFonts w:ascii="Times New Roman" w:hAnsi="Times New Roman" w:cs="Times New Roman"/>
+          <w:color w:val="FF0000"/>
+          <w:sz w:val="24"/>
+          <w:szCs w:val="24"/>
+        </w:rPr>
+        <w:t xml:space="preserve">- </w:t>
+      </w:r>
+      <w:r>
+        <w:rPr>
+          <w:rFonts w:ascii="Times New Roman" w:hAnsi="Times New Roman" w:cs="Times New Roman"/>
+          <w:color w:val="FF0000"/>
+          <w:sz w:val="24"/>
+          <w:szCs w:val="24"/>
+        </w:rPr>
+        <w:t>We will divide the user of this system into three types that consist of Administrator, Technician and Reporter. We hope this system can support Administrator with the standard repair management function that consist of the user account management, summary report system, and standard repair management function. This system must provide Technician to record repair information, get new task notification via email which the system can distribute tasks automatically by average from time to repair in each job of Technician. We design the system by inventing functions for Reporter can view new repair notification via email and inform the broken IT equipment by use this system.</w:t>
+      </w:r>
     </w:p>
     <w:p>
       <w:pPr>
@@ -14729,51 +16227,60 @@
         <w:ind w:left="567"/>
         <w:jc w:val="both"/>
         <w:rPr>
-          <w:rFonts w:ascii="Times New Roman" w:hAnsi="Times New Roman" w:cs="Times New Roman"/>
-          <w:sz w:val="24"/>
-          <w:szCs w:val="24"/>
-        </w:rPr>
-      </w:pPr>
-      <w:r>
-        <w:rPr>
-          <w:rFonts w:ascii="Times New Roman" w:hAnsi="Times New Roman" w:cs="Times New Roman"/>
-          <w:sz w:val="24"/>
-          <w:szCs w:val="24"/>
-        </w:rPr>
-        <w:t xml:space="preserve">- </w:t>
-      </w:r>
-      <w:r>
-        <w:rPr>
-          <w:rFonts w:ascii="Times New Roman" w:hAnsi="Times New Roman" w:cs="Times New Roman"/>
-          <w:sz w:val="24"/>
-          <w:szCs w:val="24"/>
-        </w:rPr>
-        <w:t>To develop a web application that p</w:t>
-      </w:r>
-      <w:r>
-        <w:rPr>
-          <w:rFonts w:ascii="Times New Roman" w:hAnsi="Times New Roman" w:cs="Times New Roman"/>
-          <w:sz w:val="24"/>
-          <w:szCs w:val="24"/>
-        </w:rPr>
-        <w:t xml:space="preserve">rovides more convenience to administrator, technician, and reporter by inventing more function for support administrator, technician, and reporter within </w:t>
-      </w:r>
-      <w:r>
-        <w:rPr>
-          <w:rFonts w:ascii="Times New Roman" w:hAnsi="Times New Roman" w:cs="Times New Roman"/>
-          <w:sz w:val="24"/>
-          <w:szCs w:val="24"/>
-        </w:rPr>
-        <w:t>College of Arts, Media and Technology</w:t>
-      </w:r>
-      <w:r>
-        <w:rPr>
-          <w:rFonts w:ascii="Times New Roman" w:hAnsi="Times New Roman" w:cs="Times New Roman"/>
-          <w:sz w:val="24"/>
-          <w:szCs w:val="24"/>
-        </w:rPr>
-        <w:t>.</w:t>
-      </w:r>
+          <w:rFonts w:ascii="Times New Roman" w:hAnsi="Times New Roman"/>
+          <w:sz w:val="24"/>
+          <w:szCs w:val="24"/>
+        </w:rPr>
+      </w:pPr>
+    </w:p>
+    <w:p>
+      <w:pPr>
+        <w:spacing w:before="160"/>
+        <w:ind w:left="567"/>
+        <w:jc w:val="both"/>
+        <w:rPr>
+          <w:rFonts w:ascii="Times New Roman" w:hAnsi="Times New Roman"/>
+          <w:sz w:val="24"/>
+          <w:szCs w:val="24"/>
+        </w:rPr>
+      </w:pPr>
+    </w:p>
+    <w:p>
+      <w:pPr>
+        <w:spacing w:before="160"/>
+        <w:ind w:left="567"/>
+        <w:jc w:val="both"/>
+        <w:rPr>
+          <w:rFonts w:ascii="Times New Roman" w:hAnsi="Times New Roman"/>
+          <w:sz w:val="24"/>
+          <w:szCs w:val="24"/>
+        </w:rPr>
+      </w:pPr>
+    </w:p>
+    <w:p>
+      <w:pPr>
+        <w:spacing w:before="160"/>
+        <w:ind w:left="567"/>
+        <w:jc w:val="both"/>
+        <w:rPr>
+          <w:rFonts w:ascii="Times New Roman" w:hAnsi="Times New Roman"/>
+          <w:sz w:val="24"/>
+          <w:szCs w:val="24"/>
+        </w:rPr>
+      </w:pPr>
+    </w:p>
+    <w:p>
+      <w:pPr>
+        <w:spacing w:before="160"/>
+        <w:ind w:left="567"/>
+        <w:jc w:val="both"/>
+        <w:rPr>
+          <w:rFonts w:ascii="Times New Roman" w:hAnsi="Times New Roman" w:hint="cs"/>
+          <w:sz w:val="24"/>
+          <w:szCs w:val="24"/>
+          <w:cs/>
+        </w:rPr>
+      </w:pPr>
     </w:p>
     <w:p>
       <w:pPr>
@@ -14786,7 +16293,7 @@
           <w:szCs w:val="32"/>
         </w:rPr>
       </w:pPr>
-      <w:bookmarkStart w:id="40" w:name="_Toc422754193"/>
+      <w:bookmarkStart w:id="45" w:name="_Toc422754193"/>
       <w:r>
         <w:rPr>
           <w:rFonts w:ascii="Times New Roman" w:hAnsi="Times New Roman" w:cs="Times New Roman"/>
@@ -14794,9 +16301,10 @@
           <w:sz w:val="32"/>
           <w:szCs w:val="32"/>
         </w:rPr>
+        <w:lastRenderedPageBreak/>
         <w:t>4.2.2 Objectives</w:t>
       </w:r>
-      <w:bookmarkEnd w:id="40"/>
+      <w:bookmarkEnd w:id="45"/>
     </w:p>
     <w:p>
       <w:pPr>
@@ -14858,149 +16366,130 @@
         <w:spacing w:before="120" w:after="120"/>
         <w:ind w:left="851"/>
         <w:jc w:val="both"/>
-      </w:pPr>
-      <w:r>
-        <w:t xml:space="preserve">- </w:t>
-      </w:r>
-      <w:r>
-        <w:t xml:space="preserve">The first part is to develop the web application which supports user management, </w:t>
-      </w:r>
-      <w:r>
+        <w:rPr>
+          <w:color w:val="FF0000"/>
+        </w:rPr>
+      </w:pPr>
+      <w:r>
+        <w:rPr>
+          <w:color w:val="FF0000"/>
+        </w:rPr>
+        <w:t xml:space="preserve">- The first part is to develop the web application </w:t>
+      </w:r>
+      <w:r>
+        <w:rPr>
+          <w:color w:val="FF0000"/>
+        </w:rPr>
+        <w:t xml:space="preserve">that </w:t>
+      </w:r>
+      <w:r>
+        <w:rPr>
+          <w:color w:val="FF0000"/>
+        </w:rPr>
+        <w:t>provides</w:t>
+      </w:r>
+      <w:r>
+        <w:rPr>
+          <w:color w:val="FF0000"/>
+        </w:rPr>
+        <w:t xml:space="preserve"> the administrator manage user account, record the IT equipment, summary report, and provides repair management function. </w:t>
+      </w:r>
+    </w:p>
+    <w:p>
+      <w:pPr>
+        <w:pStyle w:val="Default"/>
+        <w:spacing w:before="120" w:after="120"/>
+        <w:ind w:left="851"/>
+        <w:jc w:val="both"/>
         <w:rPr>
           <w:rFonts w:eastAsia="Times New Roman"/>
           <w:color w:val="FF0000"/>
         </w:rPr>
-        <w:t>IT equipment</w:t>
-      </w:r>
-      <w:r>
-        <w:t xml:space="preserve"> </w:t>
-      </w:r>
-      <w:r>
-        <w:t xml:space="preserve">management, editing administrator information, and providing </w:t>
-      </w:r>
-      <w:r>
-        <w:rPr>
-          <w:rStyle w:val="st"/>
-        </w:rPr>
-        <w:t>Management Information system</w:t>
-      </w:r>
-      <w:r>
-        <w:t xml:space="preserve"> of </w:t>
+      </w:pPr>
+      <w:r>
+        <w:rPr>
+          <w:color w:val="FF0000"/>
+        </w:rPr>
+        <w:t xml:space="preserve">- The second part is to develop the web application </w:t>
       </w:r>
       <w:r>
         <w:rPr>
           <w:rFonts w:eastAsia="Times New Roman"/>
           <w:color w:val="FF0000"/>
         </w:rPr>
-        <w:t>IT equipment</w:t>
-      </w:r>
-      <w:r>
-        <w:t>.</w:t>
+        <w:t>that</w:t>
+      </w:r>
+      <w:r>
+        <w:rPr>
+          <w:rFonts w:eastAsia="Times New Roman"/>
+          <w:color w:val="FF0000"/>
+        </w:rPr>
+        <w:t xml:space="preserve"> provides the technician </w:t>
+      </w:r>
+      <w:r>
+        <w:rPr>
+          <w:rFonts w:eastAsia="Times New Roman"/>
+          <w:color w:val="FF0000"/>
+        </w:rPr>
+        <w:t xml:space="preserve">record repair information and view the new task notification via email, </w:t>
+      </w:r>
+      <w:r>
+        <w:rPr>
+          <w:rFonts w:eastAsia="Times New Roman"/>
+          <w:color w:val="FF0000"/>
+        </w:rPr>
+        <w:t xml:space="preserve">distribute </w:t>
+      </w:r>
+      <w:r>
+        <w:rPr>
+          <w:rFonts w:eastAsia="Times New Roman"/>
+          <w:color w:val="FF0000"/>
+        </w:rPr>
+        <w:t>tasks automatically by the average from time to repair in each job of the technician.</w:t>
       </w:r>
     </w:p>
     <w:p>
       <w:pPr>
         <w:pStyle w:val="Default"/>
-        <w:spacing w:before="120"/>
+        <w:spacing w:before="120" w:after="120"/>
         <w:ind w:left="851"/>
         <w:jc w:val="both"/>
-      </w:pPr>
-      <w:r>
-        <w:t xml:space="preserve">- </w:t>
-      </w:r>
-      <w:r>
-        <w:t>The second part is t</w:t>
-      </w:r>
-      <w:r>
-        <w:t xml:space="preserve">o develop </w:t>
-      </w:r>
-      <w:r>
-        <w:t xml:space="preserve">the web application which supports </w:t>
-      </w:r>
-      <w:r>
-        <w:t>view</w:t>
-      </w:r>
-      <w:r>
-        <w:t>ing</w:t>
-      </w:r>
-      <w:r>
-        <w:t xml:space="preserve"> the progress of repair</w:t>
-      </w:r>
-      <w:r>
-        <w:t>ing</w:t>
-      </w:r>
-      <w:r>
-        <w:t xml:space="preserve">, </w:t>
-      </w:r>
-      <w:r>
-        <w:t xml:space="preserve">updating repairing status of </w:t>
-      </w:r>
-      <w:r>
-        <w:rPr>
-          <w:rFonts w:eastAsia="Times New Roman"/>
+        <w:rPr>
+          <w:rFonts w:cstheme="minorBidi"/>
           <w:color w:val="FF0000"/>
         </w:rPr>
-        <w:t>IT equipment</w:t>
-      </w:r>
-      <w:r>
-        <w:t>, and edit</w:t>
-      </w:r>
-      <w:r>
-        <w:rPr>
-          <w:rFonts w:cs="Angsana New"/>
-        </w:rPr>
-        <w:t>ing technician information</w:t>
-      </w:r>
-      <w:r>
-        <w:t>.</w:t>
-      </w:r>
-    </w:p>
-    <w:p>
-      <w:pPr>
-        <w:pStyle w:val="Default"/>
-        <w:spacing w:before="120"/>
-        <w:ind w:left="851"/>
-        <w:jc w:val="both"/>
+      </w:pPr>
+      <w:r>
+        <w:rPr>
+          <w:color w:val="FF0000"/>
+        </w:rPr>
+        <w:t xml:space="preserve">- The third part is to develop the web application </w:t>
+      </w:r>
+      <w:r>
+        <w:rPr>
+          <w:color w:val="FF0000"/>
+        </w:rPr>
+        <w:t>that</w:t>
+      </w:r>
+      <w:r>
+        <w:rPr>
+          <w:color w:val="FF0000"/>
+        </w:rPr>
+        <w:t xml:space="preserve"> </w:t>
+      </w:r>
+      <w:r>
         <w:rPr>
           <w:rFonts w:cstheme="minorBidi"/>
-        </w:rPr>
-      </w:pPr>
-      <w:r>
-        <w:t>- T</w:t>
-      </w:r>
-      <w:r>
-        <w:t>he third part is to</w:t>
-      </w:r>
-      <w:r>
-        <w:t xml:space="preserve"> develop </w:t>
-      </w:r>
-      <w:r>
-        <w:t xml:space="preserve">the </w:t>
-      </w:r>
-      <w:r>
-        <w:t xml:space="preserve">web application which </w:t>
+          <w:color w:val="FF0000"/>
+        </w:rPr>
+        <w:t xml:space="preserve">supports </w:t>
       </w:r>
       <w:r>
         <w:rPr>
           <w:rFonts w:cstheme="minorBidi"/>
-        </w:rPr>
-        <w:t xml:space="preserve">supports informing broken </w:t>
-      </w:r>
-      <w:r>
-        <w:rPr>
-          <w:rFonts w:eastAsia="Times New Roman"/>
           <w:color w:val="FF0000"/>
         </w:rPr>
-        <w:t xml:space="preserve">IT equipment </w:t>
-      </w:r>
-      <w:r>
-        <w:t xml:space="preserve">detail to a technician, </w:t>
-      </w:r>
-      <w:r>
-        <w:rPr>
-          <w:rFonts w:cstheme="minorBidi"/>
-        </w:rPr>
-        <w:t xml:space="preserve">viewing the progress of repairing status, viewing his report history, and editing reporter information. </w:t>
+        <w:t>inform the broken IT equipment and notify the new reparation to Reporter via email.</w:t>
       </w:r>
     </w:p>
     <w:p>
@@ -15022,7 +16511,7 @@
           <w:szCs w:val="36"/>
         </w:rPr>
       </w:pPr>
-      <w:bookmarkStart w:id="41" w:name="_Toc422754194"/>
+      <w:bookmarkStart w:id="46" w:name="_Toc422754194"/>
       <w:r>
         <w:rPr>
           <w:rFonts w:ascii="Times New Roman" w:hAnsi="Times New Roman" w:cs="Times New Roman"/>
@@ -15030,10 +16519,9 @@
           <w:sz w:val="36"/>
           <w:szCs w:val="36"/>
         </w:rPr>
-        <w:lastRenderedPageBreak/>
         <w:t>4.3 Deliverables and limits</w:t>
       </w:r>
-      <w:bookmarkEnd w:id="41"/>
+      <w:bookmarkEnd w:id="46"/>
     </w:p>
     <w:p/>
     <w:p>
@@ -15047,7 +16535,7 @@
           <w:szCs w:val="36"/>
         </w:rPr>
       </w:pPr>
-      <w:bookmarkStart w:id="42" w:name="_Toc422754195"/>
+      <w:bookmarkStart w:id="47" w:name="_Toc422754195"/>
       <w:r>
         <w:rPr>
           <w:rFonts w:ascii="Times New Roman" w:hAnsi="Times New Roman" w:cs="Times New Roman"/>
@@ -15057,7 +16545,7 @@
         </w:rPr>
         <w:t>4.3.1 System Architecture</w:t>
       </w:r>
-      <w:bookmarkEnd w:id="42"/>
+      <w:bookmarkEnd w:id="47"/>
     </w:p>
     <w:p>
       <w:pPr>
@@ -16465,12 +17953,25 @@
           <w:szCs w:val="24"/>
         </w:rPr>
       </w:pPr>
-      <w:r>
-        <w:rPr>
-          <w:rFonts w:ascii="Times New Roman" w:hAnsi="Times New Roman" w:cs="Times New Roman"/>
-          <w:sz w:val="24"/>
-          <w:szCs w:val="24"/>
-        </w:rPr>
+    </w:p>
+    <w:p>
+      <w:pPr>
+        <w:widowControl w:val="0"/>
+        <w:ind w:left="720" w:firstLine="720"/>
+        <w:jc w:val="both"/>
+        <w:rPr>
+          <w:rFonts w:ascii="Times New Roman" w:hAnsi="Times New Roman" w:cs="Times New Roman"/>
+          <w:sz w:val="24"/>
+          <w:szCs w:val="24"/>
+        </w:rPr>
+      </w:pPr>
+      <w:r>
+        <w:rPr>
+          <w:rFonts w:ascii="Times New Roman" w:hAnsi="Times New Roman" w:cs="Times New Roman"/>
+          <w:sz w:val="24"/>
+          <w:szCs w:val="24"/>
+        </w:rPr>
+        <w:lastRenderedPageBreak/>
         <w:t xml:space="preserve">The </w:t>
       </w:r>
       <w:r>
@@ -16553,72 +18054,6 @@
         </w:rPr>
         <w:t xml:space="preserve">he user can access by using a web browser. </w:t>
       </w:r>
-    </w:p>
-    <w:p>
-      <w:pPr>
-        <w:widowControl w:val="0"/>
-        <w:jc w:val="both"/>
-        <w:rPr>
-          <w:rFonts w:ascii="Times New Roman" w:hAnsi="Times New Roman"/>
-          <w:sz w:val="24"/>
-          <w:szCs w:val="24"/>
-        </w:rPr>
-      </w:pPr>
-    </w:p>
-    <w:p>
-      <w:pPr>
-        <w:widowControl w:val="0"/>
-        <w:jc w:val="both"/>
-        <w:rPr>
-          <w:rFonts w:ascii="Times New Roman" w:hAnsi="Times New Roman"/>
-          <w:sz w:val="24"/>
-          <w:szCs w:val="24"/>
-        </w:rPr>
-      </w:pPr>
-    </w:p>
-    <w:p>
-      <w:pPr>
-        <w:widowControl w:val="0"/>
-        <w:jc w:val="both"/>
-        <w:rPr>
-          <w:rFonts w:ascii="Times New Roman" w:hAnsi="Times New Roman"/>
-          <w:sz w:val="24"/>
-          <w:szCs w:val="24"/>
-        </w:rPr>
-      </w:pPr>
-    </w:p>
-    <w:p>
-      <w:pPr>
-        <w:widowControl w:val="0"/>
-        <w:jc w:val="both"/>
-        <w:rPr>
-          <w:rFonts w:ascii="Times New Roman" w:hAnsi="Times New Roman"/>
-          <w:sz w:val="24"/>
-          <w:szCs w:val="24"/>
-        </w:rPr>
-      </w:pPr>
-    </w:p>
-    <w:p>
-      <w:pPr>
-        <w:widowControl w:val="0"/>
-        <w:jc w:val="both"/>
-        <w:rPr>
-          <w:rFonts w:ascii="Times New Roman" w:hAnsi="Times New Roman"/>
-          <w:sz w:val="24"/>
-          <w:szCs w:val="24"/>
-        </w:rPr>
-      </w:pPr>
-    </w:p>
-    <w:p>
-      <w:pPr>
-        <w:widowControl w:val="0"/>
-        <w:jc w:val="both"/>
-        <w:rPr>
-          <w:rFonts w:ascii="Times New Roman" w:hAnsi="Times New Roman"/>
-          <w:sz w:val="24"/>
-          <w:szCs w:val="24"/>
-        </w:rPr>
-      </w:pPr>
     </w:p>
     <w:p>
       <w:pPr>
@@ -16642,7 +18077,7 @@
           <w:szCs w:val="36"/>
         </w:rPr>
       </w:pPr>
-      <w:bookmarkStart w:id="43" w:name="_Toc422754196"/>
+      <w:bookmarkStart w:id="48" w:name="_Toc422754196"/>
       <w:r>
         <w:rPr>
           <w:rFonts w:ascii="Times New Roman" w:hAnsi="Times New Roman" w:cs="Times New Roman"/>
@@ -16650,10 +18085,9 @@
           <w:sz w:val="36"/>
           <w:szCs w:val="36"/>
         </w:rPr>
-        <w:lastRenderedPageBreak/>
         <w:t>4.3.2 Deliverables</w:t>
       </w:r>
-      <w:bookmarkEnd w:id="43"/>
+      <w:bookmarkEnd w:id="48"/>
     </w:p>
     <w:p/>
     <w:p>
@@ -16950,7 +18384,7 @@
           <w:szCs w:val="36"/>
         </w:rPr>
       </w:pPr>
-      <w:bookmarkStart w:id="44" w:name="_Toc422754197"/>
+      <w:bookmarkStart w:id="49" w:name="_Toc422754197"/>
       <w:r>
         <w:rPr>
           <w:rFonts w:ascii="Times New Roman" w:hAnsi="Times New Roman" w:cs="Times New Roman"/>
@@ -16960,7 +18394,7 @@
         </w:rPr>
         <w:t>4.3.3 Limits</w:t>
       </w:r>
-      <w:bookmarkEnd w:id="44"/>
+      <w:bookmarkEnd w:id="49"/>
     </w:p>
     <w:p/>
     <w:p>
@@ -17125,7 +18559,7 @@
           <w:szCs w:val="36"/>
         </w:rPr>
       </w:pPr>
-      <w:bookmarkStart w:id="45" w:name="_Toc422754198"/>
+      <w:bookmarkStart w:id="50" w:name="_Toc422754198"/>
       <w:r>
         <w:rPr>
           <w:rFonts w:ascii="Times New Roman" w:hAnsi="Times New Roman" w:cs="Times New Roman"/>
@@ -17135,7 +18569,7 @@
         </w:rPr>
         <w:t>4.4 Future Work</w:t>
       </w:r>
-      <w:bookmarkEnd w:id="45"/>
+      <w:bookmarkEnd w:id="50"/>
     </w:p>
     <w:p>
       <w:pPr>
@@ -17220,17 +18654,6 @@
         </w:rPr>
         <w:t>ently.</w:t>
       </w:r>
-    </w:p>
-    <w:p>
-      <w:pPr>
-        <w:spacing w:before="240"/>
-        <w:ind w:firstLine="720"/>
-        <w:rPr>
-          <w:rFonts w:ascii="Times New Roman" w:hAnsi="Times New Roman" w:cs="Times New Roman"/>
-          <w:sz w:val="24"/>
-          <w:szCs w:val="24"/>
-        </w:rPr>
-      </w:pPr>
     </w:p>
     <w:p>
       <w:pPr>
@@ -17244,7 +18667,7 @@
           <w:szCs w:val="32"/>
         </w:rPr>
       </w:pPr>
-      <w:bookmarkStart w:id="46" w:name="_Toc422754199"/>
+      <w:bookmarkStart w:id="51" w:name="_Toc422754199"/>
       <w:r>
         <w:rPr>
           <w:rFonts w:ascii="Times New Roman" w:hAnsi="Times New Roman" w:cs="Times New Roman"/>
@@ -17323,7 +18746,7 @@
           </wp:inline>
         </w:drawing>
       </w:r>
-      <w:bookmarkEnd w:id="46"/>
+      <w:bookmarkEnd w:id="51"/>
     </w:p>
     <w:p>
       <w:pPr>
@@ -18070,7 +19493,7 @@
           <w:szCs w:val="36"/>
         </w:rPr>
       </w:pPr>
-      <w:bookmarkStart w:id="47" w:name="_Toc422754200"/>
+      <w:bookmarkStart w:id="52" w:name="_Toc422754200"/>
       <w:r>
         <w:rPr>
           <w:rFonts w:ascii="Times New Roman" w:hAnsi="Times New Roman" w:cs="Times New Roman"/>
@@ -18081,7 +19504,7 @@
         <w:lastRenderedPageBreak/>
         <w:t>4.6 Schedule &amp; Milestones</w:t>
       </w:r>
-      <w:bookmarkEnd w:id="47"/>
+      <w:bookmarkEnd w:id="52"/>
     </w:p>
     <w:p/>
     <w:p>
@@ -18205,7 +19628,7 @@
           <w:szCs w:val="36"/>
         </w:rPr>
       </w:pPr>
-      <w:bookmarkStart w:id="48" w:name="_Toc422754201"/>
+      <w:bookmarkStart w:id="53" w:name="_Toc422754201"/>
       <w:r>
         <w:rPr>
           <w:rFonts w:ascii="Times New Roman" w:hAnsi="Times New Roman" w:cs="Times New Roman"/>
@@ -18215,7 +19638,7 @@
         </w:rPr>
         <w:t>4.6.1 Features</w:t>
       </w:r>
-      <w:bookmarkEnd w:id="48"/>
+      <w:bookmarkEnd w:id="53"/>
     </w:p>
     <w:p/>
     <w:p>
@@ -21506,14 +22929,7 @@
                                 <w:rFonts w:ascii="Times New Roman" w:eastAsia="Calibri" w:hAnsi="Times New Roman" w:cs="Angsana New"/>
                                 <w:i/>
                               </w:rPr>
-                              <w:t>4</w:t>
-                            </w:r>
-                            <w:r>
-                              <w:rPr>
-                                <w:rFonts w:ascii="Times New Roman" w:eastAsia="Calibri" w:hAnsi="Times New Roman" w:cs="Angsana New"/>
-                                <w:i/>
-                              </w:rPr>
-                              <w:t xml:space="preserve"> Proposal Period Milestone (Tentatively from early January to mid-January)</w:t>
+                              <w:t>4 Proposal Period Milestone (Tentatively from early January to mid-January)</w:t>
                             </w:r>
                           </w:p>
                         </w:txbxContent>
@@ -21563,14 +22979,7 @@
                           <w:rFonts w:ascii="Times New Roman" w:eastAsia="Calibri" w:hAnsi="Times New Roman" w:cs="Angsana New"/>
                           <w:i/>
                         </w:rPr>
-                        <w:t>4</w:t>
-                      </w:r>
-                      <w:r>
-                        <w:rPr>
-                          <w:rFonts w:ascii="Times New Roman" w:eastAsia="Calibri" w:hAnsi="Times New Roman" w:cs="Angsana New"/>
-                          <w:i/>
-                        </w:rPr>
-                        <w:t xml:space="preserve"> Proposal Period Milestone (Tentatively from early January to mid-January)</w:t>
+                        <w:t>4 Proposal Period Milestone (Tentatively from early January to mid-January)</w:t>
                       </w:r>
                     </w:p>
                   </w:txbxContent>
@@ -21804,14 +23213,7 @@
                                 <w:rFonts w:ascii="Times New Roman" w:eastAsia="Calibri" w:hAnsi="Times New Roman" w:cs="Angsana New"/>
                                 <w:i/>
                               </w:rPr>
-                              <w:t>15</w:t>
-                            </w:r>
-                            <w:r>
-                              <w:rPr>
-                                <w:rFonts w:ascii="Times New Roman" w:eastAsia="Calibri" w:hAnsi="Times New Roman" w:cs="Angsana New"/>
-                                <w:i/>
-                              </w:rPr>
-                              <w:t xml:space="preserve"> Progress I Period (Tentatively from mid-January to mid-February)</w:t>
+                              <w:t>15 Progress I Period (Tentatively from mid-January to mid-February)</w:t>
                             </w:r>
                           </w:p>
                         </w:txbxContent>
@@ -21861,14 +23263,7 @@
                           <w:rFonts w:ascii="Times New Roman" w:eastAsia="Calibri" w:hAnsi="Times New Roman" w:cs="Angsana New"/>
                           <w:i/>
                         </w:rPr>
-                        <w:t>15</w:t>
-                      </w:r>
-                      <w:r>
-                        <w:rPr>
-                          <w:rFonts w:ascii="Times New Roman" w:eastAsia="Calibri" w:hAnsi="Times New Roman" w:cs="Angsana New"/>
-                          <w:i/>
-                        </w:rPr>
-                        <w:t xml:space="preserve"> Progress I Period (Tentatively from mid-January to mid-February)</w:t>
+                        <w:t>15 Progress I Period (Tentatively from mid-January to mid-February)</w:t>
                       </w:r>
                     </w:p>
                   </w:txbxContent>
@@ -22102,14 +23497,7 @@
                                 <w:rFonts w:ascii="Times New Roman" w:eastAsia="Calibri" w:hAnsi="Times New Roman" w:cs="Angsana New"/>
                                 <w:i/>
                               </w:rPr>
-                              <w:t>6</w:t>
-                            </w:r>
-                            <w:r>
-                              <w:rPr>
-                                <w:rFonts w:ascii="Times New Roman" w:eastAsia="Calibri" w:hAnsi="Times New Roman" w:cs="Angsana New"/>
-                                <w:i/>
-                              </w:rPr>
-                              <w:t xml:space="preserve"> Progress II Period (Tentatively from mid-February to mid-March)</w:t>
+                              <w:t>6 Progress II Period (Tentatively from mid-February to mid-March)</w:t>
                             </w:r>
                           </w:p>
                         </w:txbxContent>
@@ -22159,14 +23547,7 @@
                           <w:rFonts w:ascii="Times New Roman" w:eastAsia="Calibri" w:hAnsi="Times New Roman" w:cs="Angsana New"/>
                           <w:i/>
                         </w:rPr>
-                        <w:t>6</w:t>
-                      </w:r>
-                      <w:r>
-                        <w:rPr>
-                          <w:rFonts w:ascii="Times New Roman" w:eastAsia="Calibri" w:hAnsi="Times New Roman" w:cs="Angsana New"/>
-                          <w:i/>
-                        </w:rPr>
-                        <w:t xml:space="preserve"> Progress II Period (Tentatively from mid-February to mid-March)</w:t>
+                        <w:t>6 Progress II Period (Tentatively from mid-February to mid-March)</w:t>
                       </w:r>
                     </w:p>
                   </w:txbxContent>
@@ -22204,8 +23585,8 @@
           <w:szCs w:val="36"/>
         </w:rPr>
       </w:pPr>
-      <w:bookmarkStart w:id="49" w:name="_Toc383459389"/>
-      <w:bookmarkStart w:id="50" w:name="_Toc422754202"/>
+      <w:bookmarkStart w:id="54" w:name="_Toc383459389"/>
+      <w:bookmarkStart w:id="55" w:name="_Toc422754202"/>
       <w:r>
         <w:rPr>
           <w:rFonts w:ascii="Times New Roman" w:hAnsi="Times New Roman" w:cs="Times New Roman"/>
@@ -22218,8 +23599,8 @@
         <w:lastRenderedPageBreak/>
         <w:t>Chapter Five | References</w:t>
       </w:r>
-      <w:bookmarkEnd w:id="49"/>
-      <w:bookmarkEnd w:id="50"/>
+      <w:bookmarkEnd w:id="54"/>
+      <w:bookmarkEnd w:id="55"/>
     </w:p>
     <w:p/>
     <w:p>
@@ -25293,7 +26674,7 @@
               <w:sz w:val="18"/>
               <w:szCs w:val="18"/>
             </w:rPr>
-            <w:t>6</w:t>
+            <w:t>8</w:t>
           </w:r>
           <w:r>
             <w:rPr>
@@ -25348,7 +26729,7 @@
               <w:sz w:val="18"/>
               <w:szCs w:val="18"/>
             </w:rPr>
-            <w:t>36</w:t>
+            <w:t>37</w:t>
           </w:r>
           <w:r>
             <w:rPr>
@@ -27657,7 +29038,7 @@
 </file>
 
 <file path=customXml/itemProps1.xml><?xml version="1.0" encoding="utf-8"?>
-<ds:datastoreItem xmlns:ds="http://schemas.openxmlformats.org/officeDocument/2006/customXml" ds:itemID="{090357BB-06FD-41AE-BF51-BEC6B651E063}">
+<ds:datastoreItem xmlns:ds="http://schemas.openxmlformats.org/officeDocument/2006/customXml" ds:itemID="{F7A9D208-A786-42D3-A867-F00295834618}">
   <ds:schemaRefs>
     <ds:schemaRef ds:uri="http://schemas.openxmlformats.org/officeDocument/2006/bibliography"/>
   </ds:schemaRefs>

</xml_diff>